<commit_message>
Actualización de documento oficial e informe
</commit_message>
<xml_diff>
--- a/Anotaciones importantes de sensorica.docx
+++ b/Anotaciones importantes de sensorica.docx
@@ -985,21 +985,7 @@
         <w:rPr>
           <w:lang w:val="es-MX"/>
         </w:rPr>
-        <w:t xml:space="preserve">A0 A1 y A2 a </w:t>
-      </w:r>
-      <w:proofErr w:type="spellStart"/>
-      <w:r>
-        <w:rPr>
-          <w:lang w:val="es-MX"/>
-        </w:rPr>
-        <w:t>Vin</w:t>
-      </w:r>
-      <w:proofErr w:type="spellEnd"/>
-      <w:r>
-        <w:rPr>
-          <w:lang w:val="es-MX"/>
-        </w:rPr>
-        <w:t xml:space="preserve"> o a GND </w:t>
+        <w:t xml:space="preserve">A0 A1 y A2 a Vin o a GND </w:t>
       </w:r>
       <w:r>
         <w:rPr>
@@ -1238,7 +1224,15 @@
         <w:rPr>
           <w:lang w:val="es-MX"/>
         </w:rPr>
-        <w:t>para elegir el punto en el que un campo magnético generará una salida digital de 5 voltios</w:t>
+        <w:t xml:space="preserve">para elegir el punto en el que un campo magnético generará una salida digital de </w:t>
+      </w:r>
+      <w:r>
+        <w:rPr>
+          <w:b/>
+          <w:bCs/>
+          <w:lang w:val="es-MX"/>
+        </w:rPr>
+        <w:t>5 voltios</w:t>
       </w:r>
       <w:r>
         <w:rPr>
@@ -1262,7 +1256,13 @@
         <w:rPr>
           <w:lang w:val="es-MX"/>
         </w:rPr>
-        <w:t>solamente funciona ahora 5 voltios</w:t>
+        <w:t>solamente funciona a 5 voltios</w:t>
+      </w:r>
+      <w:r>
+        <w:rPr>
+          <w:lang w:val="es-MX"/>
+        </w:rPr>
+        <w:t xml:space="preserve"> (no a 3.3 como los pines de entrada y salida del esp32)</w:t>
       </w:r>
       <w:r>
         <w:rPr>
@@ -1274,7 +1274,7 @@
         <w:rPr>
           <w:lang w:val="es-MX"/>
         </w:rPr>
-        <w:t>lo que significa que si tenemos una tarjeta de desarrollo de 3.3 voltios será requerido una etapa de acondicionamiento de la señal mediante un regulador que baje el voltaje de 5 voltios a 33 voltios para evitar daños en la tarjeta de desarrollo</w:t>
+        <w:t>lo que significa que si tenemos una tarjeta de desarrollo de 3.3 voltios será requerido una etapa de acondicionamiento de la señal mediante un regulador que baje el voltaje de 5 voltios a 3</w:t>
       </w:r>
       <w:r>
         <w:rPr>
@@ -1282,6 +1282,18 @@
         </w:rPr>
         <w:t>.</w:t>
       </w:r>
+      <w:r>
+        <w:rPr>
+          <w:lang w:val="es-MX"/>
+        </w:rPr>
+        <w:t>3 voltios para evitar daños en la tarjeta de desarrollo</w:t>
+      </w:r>
+      <w:r>
+        <w:rPr>
+          <w:lang w:val="es-MX"/>
+        </w:rPr>
+        <w:t>.</w:t>
+      </w:r>
     </w:p>
     <w:p>
       <w:pPr>
@@ -1353,76 +1365,7 @@
     <w:p>
       <w:pPr>
         <w:rPr>
-          <w:lang w:val="es-419"/>
-        </w:rPr>
-      </w:pPr>
-    </w:p>
-    <w:p>
-      <w:pPr>
-        <w:rPr>
-          <w:lang w:val="es-419"/>
-        </w:rPr>
-      </w:pPr>
-    </w:p>
-    <w:p>
-      <w:pPr>
-        <w:rPr>
-          <w:lang w:val="es-419"/>
-        </w:rPr>
-      </w:pPr>
-    </w:p>
-    <w:p>
-      <w:pPr>
-        <w:rPr>
-          <w:lang w:val="es-419"/>
-        </w:rPr>
-      </w:pPr>
-    </w:p>
-    <w:p>
-      <w:pPr>
-        <w:rPr>
-          <w:lang w:val="es-419"/>
-        </w:rPr>
-      </w:pPr>
-    </w:p>
-    <w:p>
-      <w:pPr>
-        <w:rPr>
-          <w:lang w:val="es-419"/>
-        </w:rPr>
-      </w:pPr>
-    </w:p>
-    <w:p>
-      <w:pPr>
-        <w:rPr>
-          <w:lang w:val="es-419"/>
-        </w:rPr>
-      </w:pPr>
-    </w:p>
-    <w:p>
-      <w:pPr>
-        <w:rPr>
-          <w:lang w:val="es-419"/>
-        </w:rPr>
-      </w:pPr>
-      <w:r>
-        <w:rPr>
-          <w:lang w:val="es-419"/>
-        </w:rPr>
-        <w:t>/////////////////////////////// Interfaz Arduino ///////////////////////////</w:t>
-      </w:r>
-    </w:p>
-    <w:p>
-      <w:pPr>
-        <w:rPr>
-          <w:lang w:val="es-419"/>
-        </w:rPr>
-      </w:pPr>
-    </w:p>
-    <w:p>
-      <w:pPr>
-        <w:rPr>
-          <w:lang w:val="es-419"/>
+          <w:lang w:val="es-MX"/>
         </w:rPr>
       </w:pPr>
     </w:p>
@@ -1432,7 +1375,7 @@
           <w:sz w:val="24"/>
           <w:szCs w:val="24"/>
           <w:u w:val="single"/>
-          <w:lang w:val="es-419"/>
+          <w:lang w:val="es-MX"/>
         </w:rPr>
       </w:pPr>
       <w:r>
@@ -1440,6 +1383,503 @@
           <w:sz w:val="24"/>
           <w:szCs w:val="24"/>
           <w:u w:val="single"/>
+          <w:lang w:val="es-MX"/>
+        </w:rPr>
+        <w:t>Configuración de resistencias para acondicionar la señal digital:</w:t>
+      </w:r>
+    </w:p>
+    <w:p>
+      <w:pPr>
+        <w:rPr>
+          <w:lang w:val="es-MX"/>
+        </w:rPr>
+      </w:pPr>
+      <w:r>
+        <w:rPr>
+          <w:lang w:val="es-MX"/>
+        </w:rPr>
+        <w:t xml:space="preserve"> es necesario hacer un arreglo de 2 resistencias en</w:t>
+      </w:r>
+      <w:r>
+        <w:rPr>
+          <w:lang w:val="es-MX"/>
+        </w:rPr>
+        <w:t xml:space="preserve"> </w:t>
+      </w:r>
+      <w:r>
+        <w:rPr>
+          <w:lang w:val="es-MX"/>
+        </w:rPr>
+        <w:t>para reducir el voltaje de alimentación de 5 voltios a 3.3 voltios</w:t>
+      </w:r>
+      <w:r>
+        <w:rPr>
+          <w:lang w:val="es-MX"/>
+        </w:rPr>
+        <w:t xml:space="preserve">, </w:t>
+      </w:r>
+      <w:r>
+        <w:rPr>
+          <w:lang w:val="es-MX"/>
+        </w:rPr>
+        <w:t xml:space="preserve">este arreglo se conoce como divisor de voltaje presente en la siguiente </w:t>
+      </w:r>
+      <w:r>
+        <w:rPr>
+          <w:lang w:val="es-MX"/>
+        </w:rPr>
+        <w:t>imagen:</w:t>
+      </w:r>
+    </w:p>
+    <w:p>
+      <w:pPr>
+        <w:rPr>
+          <w:lang w:val="es-MX"/>
+        </w:rPr>
+      </w:pPr>
+      <w:r>
+        <w:rPr>
+          <w:noProof/>
+        </w:rPr>
+        <w:lastRenderedPageBreak/>
+        <w:drawing>
+          <wp:inline distT="0" distB="0" distL="0" distR="0" wp14:anchorId="7BAA687B" wp14:editId="3AC335CD">
+            <wp:extent cx="3568700" cy="1722346"/>
+            <wp:effectExtent l="0" t="0" r="0" b="0"/>
+            <wp:docPr id="6" name="Imagen 6" descr="Qué es un Divisor de Tensión? | Manual de Ingeneria Electrica"/>
+            <wp:cNvGraphicFramePr>
+              <a:graphicFrameLocks xmlns:a="http://schemas.openxmlformats.org/drawingml/2006/main" noChangeAspect="1"/>
+            </wp:cNvGraphicFramePr>
+            <a:graphic xmlns:a="http://schemas.openxmlformats.org/drawingml/2006/main">
+              <a:graphicData uri="http://schemas.openxmlformats.org/drawingml/2006/picture">
+                <pic:pic xmlns:pic="http://schemas.openxmlformats.org/drawingml/2006/picture">
+                  <pic:nvPicPr>
+                    <pic:cNvPr id="0" name="Picture 1" descr="Qué es un Divisor de Tensión? | Manual de Ingeneria Electrica"/>
+                    <pic:cNvPicPr>
+                      <a:picLocks noChangeAspect="1" noChangeArrowheads="1"/>
+                    </pic:cNvPicPr>
+                  </pic:nvPicPr>
+                  <pic:blipFill rotWithShape="1">
+                    <a:blip r:embed="rId11">
+                      <a:extLst>
+                        <a:ext uri="{28A0092B-C50C-407E-A947-70E740481C1C}">
+                          <a14:useLocalDpi xmlns:a14="http://schemas.microsoft.com/office/drawing/2010/main" val="0"/>
+                        </a:ext>
+                      </a:extLst>
+                    </a:blip>
+                    <a:srcRect r="12084" b="19146"/>
+                    <a:stretch/>
+                  </pic:blipFill>
+                  <pic:spPr bwMode="auto">
+                    <a:xfrm>
+                      <a:off x="0" y="0"/>
+                      <a:ext cx="3577938" cy="1726805"/>
+                    </a:xfrm>
+                    <a:prstGeom prst="rect">
+                      <a:avLst/>
+                    </a:prstGeom>
+                    <a:noFill/>
+                    <a:ln>
+                      <a:noFill/>
+                    </a:ln>
+                    <a:extLst>
+                      <a:ext uri="{53640926-AAD7-44D8-BBD7-CCE9431645EC}">
+                        <a14:shadowObscured xmlns:a14="http://schemas.microsoft.com/office/drawing/2010/main"/>
+                      </a:ext>
+                    </a:extLst>
+                  </pic:spPr>
+                </pic:pic>
+              </a:graphicData>
+            </a:graphic>
+          </wp:inline>
+        </w:drawing>
+      </w:r>
+    </w:p>
+    <w:p>
+      <w:pPr>
+        <w:rPr>
+          <w:lang w:val="es-MX"/>
+        </w:rPr>
+      </w:pPr>
+      <w:r>
+        <w:rPr>
+          <w:lang w:val="es-MX"/>
+        </w:rPr>
+        <w:t>Donde requerimos que Vout sea 3.3 V y Vin es un valor conocido de 5 V, para lograr el valor deseado le damos un valor arbitrario a R1 (lo suficientemente grande para no generar</w:t>
+      </w:r>
+      <w:r>
+        <w:rPr>
+          <w:lang w:val="es-MX"/>
+        </w:rPr>
+        <w:t xml:space="preserve"> una corriente de consumo lo suficientemente alta</w:t>
+      </w:r>
+      <w:r>
+        <w:rPr>
+          <w:lang w:val="es-MX"/>
+        </w:rPr>
+        <w:t>), despejando de la ecuación del voltaje de salida se encuentra que R2 debe valer el doble de R1.</w:t>
+      </w:r>
+    </w:p>
+    <w:p>
+      <w:pPr>
+        <w:autoSpaceDE w:val="0"/>
+        <w:autoSpaceDN w:val="0"/>
+        <w:adjustRightInd w:val="0"/>
+        <w:spacing w:after="0" w:line="240" w:lineRule="auto"/>
+        <w:rPr>
+          <w:lang w:val="es-MX"/>
+        </w:rPr>
+      </w:pPr>
+      <w:r>
+        <w:rPr>
+          <w:lang w:val="es-MX"/>
+        </w:rPr>
+        <w:t>Para este caso se va a usar un valor de R2 equivalente a 1k</w:t>
+      </w:r>
+      <w:r>
+        <w:rPr>
+          <w:lang w:val="es-MX"/>
+        </w:rPr>
+        <w:t xml:space="preserve">Ω </w:t>
+      </w:r>
+      <w:r>
+        <w:rPr>
+          <w:lang w:val="es-MX"/>
+        </w:rPr>
+        <w:t>y R1 equivalente a 515</w:t>
+      </w:r>
+      <w:r>
+        <w:rPr>
+          <w:lang w:val="es-MX"/>
+        </w:rPr>
+        <w:t>Ω</w:t>
+      </w:r>
+      <w:r>
+        <w:rPr>
+          <w:lang w:val="es-MX"/>
+        </w:rPr>
+        <w:t xml:space="preserve">, haciendo que la corriente generada sea de </w:t>
+      </w:r>
+    </w:p>
+    <w:p>
+      <w:pPr>
+        <w:autoSpaceDE w:val="0"/>
+        <w:autoSpaceDN w:val="0"/>
+        <w:adjustRightInd w:val="0"/>
+        <w:spacing w:after="0" w:line="240" w:lineRule="auto"/>
+        <w:rPr>
+          <w:lang w:val="es-419"/>
+        </w:rPr>
+      </w:pPr>
+      <w:r>
+        <w:rPr>
+          <w:lang w:val="es-419"/>
+        </w:rPr>
+        <w:t>I= V/R</w:t>
+      </w:r>
+    </w:p>
+    <w:p>
+      <w:pPr>
+        <w:autoSpaceDE w:val="0"/>
+        <w:autoSpaceDN w:val="0"/>
+        <w:adjustRightInd w:val="0"/>
+        <w:spacing w:after="0" w:line="240" w:lineRule="auto"/>
+        <w:rPr>
+          <w:lang w:val="es-419"/>
+        </w:rPr>
+      </w:pPr>
+      <w:r>
+        <w:rPr>
+          <w:lang w:val="es-419"/>
+        </w:rPr>
+        <w:t xml:space="preserve">I= 5V/1515 </w:t>
+      </w:r>
+      <w:r>
+        <w:rPr>
+          <w:lang w:val="es-MX"/>
+        </w:rPr>
+        <w:t>Ω</w:t>
+      </w:r>
+    </w:p>
+    <w:p>
+      <w:pPr>
+        <w:autoSpaceDE w:val="0"/>
+        <w:autoSpaceDN w:val="0"/>
+        <w:adjustRightInd w:val="0"/>
+        <w:spacing w:after="0" w:line="240" w:lineRule="auto"/>
+        <w:rPr>
+          <w:lang w:val="es-419"/>
+        </w:rPr>
+      </w:pPr>
+      <w:r>
+        <w:rPr>
+          <w:lang w:val="es-419"/>
+        </w:rPr>
+        <w:t>I= 3.3 mA</w:t>
+      </w:r>
+    </w:p>
+    <w:p>
+      <w:pPr>
+        <w:autoSpaceDE w:val="0"/>
+        <w:autoSpaceDN w:val="0"/>
+        <w:adjustRightInd w:val="0"/>
+        <w:spacing w:after="0" w:line="240" w:lineRule="auto"/>
+        <w:rPr>
+          <w:lang w:val="es-419"/>
+        </w:rPr>
+      </w:pPr>
+      <w:r>
+        <w:rPr>
+          <w:lang w:val="es-419"/>
+        </w:rPr>
+        <w:t>Dicha corriente es totalmente t</w:t>
+      </w:r>
+      <w:r>
+        <w:rPr>
+          <w:lang w:val="es-419"/>
+        </w:rPr>
+        <w:t>olerable por el microcontrolador</w:t>
+      </w:r>
+      <w:r>
+        <w:rPr>
+          <w:lang w:val="es-419"/>
+        </w:rPr>
+        <w:t xml:space="preserve"> (para más información consultar el Datasheet del microcontrolador)</w:t>
+      </w:r>
+      <w:r>
+        <w:rPr>
+          <w:lang w:val="es-419"/>
+        </w:rPr>
+        <w:t>.</w:t>
+      </w:r>
+    </w:p>
+    <w:p>
+      <w:pPr>
+        <w:autoSpaceDE w:val="0"/>
+        <w:autoSpaceDN w:val="0"/>
+        <w:adjustRightInd w:val="0"/>
+        <w:spacing w:after="0" w:line="240" w:lineRule="auto"/>
+        <w:rPr>
+          <w:lang w:val="es-419"/>
+        </w:rPr>
+      </w:pPr>
+    </w:p>
+    <w:p>
+      <w:pPr>
+        <w:autoSpaceDE w:val="0"/>
+        <w:autoSpaceDN w:val="0"/>
+        <w:adjustRightInd w:val="0"/>
+        <w:spacing w:after="0" w:line="240" w:lineRule="auto"/>
+        <w:rPr>
+          <w:lang w:val="es-419"/>
+        </w:rPr>
+      </w:pPr>
+      <w:r>
+        <w:rPr>
+          <w:lang w:val="es-419"/>
+        </w:rPr>
+        <w:t xml:space="preserve">Una forma alternativa de reducir el voltaje sin grandes pérdidas por corrientes es usar un regulador, en este caso el </w:t>
+      </w:r>
+      <w:r>
+        <w:rPr>
+          <w:lang w:val="es-419"/>
+        </w:rPr>
+        <w:t>mcp1700 3302e</w:t>
+      </w:r>
+      <w:r>
+        <w:rPr>
+          <w:lang w:val="es-419"/>
+        </w:rPr>
+        <w:t xml:space="preserve"> presente a continuación:</w:t>
+      </w:r>
+    </w:p>
+    <w:p>
+      <w:pPr>
+        <w:autoSpaceDE w:val="0"/>
+        <w:autoSpaceDN w:val="0"/>
+        <w:adjustRightInd w:val="0"/>
+        <w:spacing w:after="0" w:line="240" w:lineRule="auto"/>
+        <w:rPr>
+          <w:lang w:val="es-419"/>
+        </w:rPr>
+      </w:pPr>
+      <w:r>
+        <w:rPr>
+          <w:noProof/>
+        </w:rPr>
+        <w:drawing>
+          <wp:inline distT="0" distB="0" distL="0" distR="0" wp14:anchorId="75BF824A" wp14:editId="792F2D76">
+            <wp:extent cx="1276350" cy="1276350"/>
+            <wp:effectExtent l="0" t="0" r="0" b="0"/>
+            <wp:docPr id="7" name="Imagen 7" descr="Electrónica 60 Norte - MCP1700 3302E"/>
+            <wp:cNvGraphicFramePr>
+              <a:graphicFrameLocks xmlns:a="http://schemas.openxmlformats.org/drawingml/2006/main" noChangeAspect="1"/>
+            </wp:cNvGraphicFramePr>
+            <a:graphic xmlns:a="http://schemas.openxmlformats.org/drawingml/2006/main">
+              <a:graphicData uri="http://schemas.openxmlformats.org/drawingml/2006/picture">
+                <pic:pic xmlns:pic="http://schemas.openxmlformats.org/drawingml/2006/picture">
+                  <pic:nvPicPr>
+                    <pic:cNvPr id="0" name="Picture 1" descr="Electrónica 60 Norte - MCP1700 3302E"/>
+                    <pic:cNvPicPr>
+                      <a:picLocks noChangeAspect="1" noChangeArrowheads="1"/>
+                    </pic:cNvPicPr>
+                  </pic:nvPicPr>
+                  <pic:blipFill>
+                    <a:blip r:embed="rId12" cstate="print">
+                      <a:extLst>
+                        <a:ext uri="{28A0092B-C50C-407E-A947-70E740481C1C}">
+                          <a14:useLocalDpi xmlns:a14="http://schemas.microsoft.com/office/drawing/2010/main" val="0"/>
+                        </a:ext>
+                      </a:extLst>
+                    </a:blip>
+                    <a:srcRect/>
+                    <a:stretch>
+                      <a:fillRect/>
+                    </a:stretch>
+                  </pic:blipFill>
+                  <pic:spPr bwMode="auto">
+                    <a:xfrm>
+                      <a:off x="0" y="0"/>
+                      <a:ext cx="1276350" cy="1276350"/>
+                    </a:xfrm>
+                    <a:prstGeom prst="rect">
+                      <a:avLst/>
+                    </a:prstGeom>
+                    <a:noFill/>
+                    <a:ln>
+                      <a:noFill/>
+                    </a:ln>
+                  </pic:spPr>
+                </pic:pic>
+              </a:graphicData>
+            </a:graphic>
+          </wp:inline>
+        </w:drawing>
+      </w:r>
+    </w:p>
+    <w:p>
+      <w:pPr>
+        <w:autoSpaceDE w:val="0"/>
+        <w:autoSpaceDN w:val="0"/>
+        <w:adjustRightInd w:val="0"/>
+        <w:spacing w:after="0" w:line="240" w:lineRule="auto"/>
+        <w:rPr>
+          <w:lang w:val="es-419"/>
+        </w:rPr>
+      </w:pPr>
+      <w:r>
+        <w:rPr>
+          <w:lang w:val="es-419"/>
+        </w:rPr>
+        <w:t>E</w:t>
+      </w:r>
+      <w:r>
+        <w:rPr>
+          <w:lang w:val="es-419"/>
+        </w:rPr>
+        <w:t>n</w:t>
+      </w:r>
+      <w:r>
+        <w:rPr>
+          <w:lang w:val="es-419"/>
+        </w:rPr>
+        <w:t xml:space="preserve"> este caso en </w:t>
+      </w:r>
+      <w:proofErr w:type="spellStart"/>
+      <w:r>
+        <w:rPr>
+          <w:lang w:val="es-419"/>
+        </w:rPr>
+        <w:t>Vin</w:t>
+      </w:r>
+      <w:proofErr w:type="spellEnd"/>
+      <w:r>
+        <w:rPr>
+          <w:lang w:val="es-419"/>
+        </w:rPr>
+        <w:t xml:space="preserve"> se conectan 5V y la salida debería presentar 3.3 V, </w:t>
+      </w:r>
+    </w:p>
+    <w:p>
+      <w:pPr>
+        <w:autoSpaceDE w:val="0"/>
+        <w:autoSpaceDN w:val="0"/>
+        <w:adjustRightInd w:val="0"/>
+        <w:spacing w:after="0" w:line="240" w:lineRule="auto"/>
+        <w:rPr>
+          <w:lang w:val="es-419"/>
+        </w:rPr>
+      </w:pPr>
+    </w:p>
+    <w:p>
+      <w:pPr>
+        <w:rPr>
+          <w:lang w:val="es-419"/>
+        </w:rPr>
+      </w:pPr>
+    </w:p>
+    <w:p>
+      <w:pPr>
+        <w:rPr>
+          <w:lang w:val="es-419"/>
+        </w:rPr>
+      </w:pPr>
+    </w:p>
+    <w:p>
+      <w:pPr>
+        <w:rPr>
+          <w:lang w:val="es-419"/>
+        </w:rPr>
+      </w:pPr>
+    </w:p>
+    <w:p>
+      <w:pPr>
+        <w:rPr>
+          <w:lang w:val="es-419"/>
+        </w:rPr>
+      </w:pPr>
+    </w:p>
+    <w:p>
+      <w:pPr>
+        <w:rPr>
+          <w:lang w:val="es-419"/>
+        </w:rPr>
+      </w:pPr>
+      <w:r>
+        <w:rPr>
+          <w:lang w:val="es-419"/>
+        </w:rPr>
+        <w:t>/////////////////////////////// Interfaz Arduino ///////////////////////////</w:t>
+      </w:r>
+    </w:p>
+    <w:p>
+      <w:pPr>
+        <w:rPr>
+          <w:lang w:val="es-419"/>
+        </w:rPr>
+      </w:pPr>
+    </w:p>
+    <w:p>
+      <w:pPr>
+        <w:rPr>
+          <w:lang w:val="es-419"/>
+        </w:rPr>
+      </w:pPr>
+    </w:p>
+    <w:p>
+      <w:pPr>
+        <w:rPr>
+          <w:sz w:val="24"/>
+          <w:szCs w:val="24"/>
+          <w:u w:val="single"/>
+          <w:lang w:val="es-419"/>
+        </w:rPr>
+      </w:pPr>
+      <w:r>
+        <w:rPr>
+          <w:sz w:val="24"/>
+          <w:szCs w:val="24"/>
+          <w:u w:val="single"/>
           <w:lang w:val="es-419"/>
         </w:rPr>
         <w:t xml:space="preserve">Aplicación del filtro pasa bajas </w:t>
@@ -1455,6 +1895,7 @@
         <w:rPr>
           <w:lang w:val="es-419"/>
         </w:rPr>
+        <w:lastRenderedPageBreak/>
         <w:t>Como se explicó anteriormente l</w:t>
       </w:r>
       <w:r>
@@ -1501,7 +1942,7 @@
           <w:lang w:val="es-419"/>
         </w:rPr>
       </w:pPr>
-      <w:hyperlink r:id="rId11" w:history="1">
+      <w:hyperlink r:id="rId13" w:history="1">
         <w:r>
           <w:rPr>
             <w:rStyle w:val="Hipervnculo"/>
@@ -1997,6 +2438,16 @@
       <w:u w:val="single"/>
     </w:rPr>
   </w:style>
+  <w:style w:type="character" w:styleId="Textodelmarcadordeposicin">
+    <w:name w:val="Placeholder Text"/>
+    <w:basedOn w:val="Fuentedeprrafopredeter"/>
+    <w:uiPriority w:val="99"/>
+    <w:semiHidden/>
+    <w:rsid w:val="00CC0548"/>
+    <w:rPr>
+      <w:color w:val="808080"/>
+    </w:rPr>
+  </w:style>
 </w:styles>
 </file>
 

</xml_diff>

<commit_message>
Se agrega al codigo principal la medicion de distancia
</commit_message>
<xml_diff>
--- a/Anotaciones importantes de sensorica.docx
+++ b/Anotaciones importantes de sensorica.docx
@@ -80,48 +80,34 @@
         <w:rPr>
           <w:lang w:val="es-419"/>
         </w:rPr>
-        <w:t>Lo primero es que la placa se llama "</w:t>
+        <w:t xml:space="preserve">Lo primero es que la placa se llama "Widora ESP32 </w:t>
       </w:r>
       <w:proofErr w:type="spellStart"/>
       <w:r>
         <w:rPr>
           <w:lang w:val="es-419"/>
         </w:rPr>
-        <w:t>Widora</w:t>
+        <w:t>WiFi</w:t>
       </w:r>
       <w:proofErr w:type="spellEnd"/>
       <w:r>
         <w:rPr>
           <w:lang w:val="es-419"/>
         </w:rPr>
-        <w:t xml:space="preserve"> ESP32 </w:t>
+        <w:t xml:space="preserve"> and Bluetooth </w:t>
       </w:r>
       <w:proofErr w:type="spellStart"/>
       <w:r>
         <w:rPr>
           <w:lang w:val="es-419"/>
         </w:rPr>
-        <w:t>WiFi</w:t>
+        <w:t>Board</w:t>
       </w:r>
       <w:proofErr w:type="spellEnd"/>
       <w:r>
         <w:rPr>
           <w:lang w:val="es-419"/>
         </w:rPr>
-        <w:t xml:space="preserve"> and Bluetooth </w:t>
-      </w:r>
-      <w:proofErr w:type="spellStart"/>
-      <w:r>
-        <w:rPr>
-          <w:lang w:val="es-419"/>
-        </w:rPr>
-        <w:t>Board</w:t>
-      </w:r>
-      <w:proofErr w:type="spellEnd"/>
-      <w:r>
-        <w:rPr>
-          <w:lang w:val="es-419"/>
-        </w:rPr>
         <w:t>"</w:t>
       </w:r>
     </w:p>
@@ -200,7 +186,7 @@
           <w:lang w:val="es-419"/>
         </w:rPr>
       </w:pPr>
-      <w:hyperlink r:id="rId4" w:history="1">
+      <w:hyperlink r:id="rId5" w:history="1">
         <w:r>
           <w:rPr>
             <w:rStyle w:val="Hipervnculo"/>
@@ -234,9 +220,9 @@
           <w:noProof/>
         </w:rPr>
         <w:drawing>
-          <wp:inline distT="0" distB="0" distL="0" distR="0" wp14:anchorId="0A61C0F6" wp14:editId="6342202F">
-            <wp:extent cx="1805940" cy="1805940"/>
-            <wp:effectExtent l="0" t="0" r="3810" b="3810"/>
+          <wp:inline distT="0" distB="0" distL="0" distR="0" wp14:anchorId="0A61C0F6" wp14:editId="4DE2C7DD">
+            <wp:extent cx="3627120" cy="3627120"/>
+            <wp:effectExtent l="0" t="0" r="0" b="0"/>
             <wp:docPr id="1" name="Imagen 1"/>
             <wp:cNvGraphicFramePr>
               <a:graphicFrameLocks xmlns:a="http://schemas.openxmlformats.org/drawingml/2006/main" noChangeAspect="1"/>
@@ -251,7 +237,7 @@
                     </pic:cNvPicPr>
                   </pic:nvPicPr>
                   <pic:blipFill>
-                    <a:blip r:embed="rId5" cstate="print">
+                    <a:blip r:embed="rId6" cstate="print">
                       <a:extLst>
                         <a:ext uri="{28A0092B-C50C-407E-A947-70E740481C1C}">
                           <a14:useLocalDpi xmlns:a14="http://schemas.microsoft.com/office/drawing/2010/main" val="0"/>
@@ -266,7 +252,7 @@
                   <pic:spPr bwMode="auto">
                     <a:xfrm>
                       <a:off x="0" y="0"/>
-                      <a:ext cx="1805940" cy="1805940"/>
+                      <a:ext cx="3627120" cy="3627120"/>
                     </a:xfrm>
                     <a:prstGeom prst="rect">
                       <a:avLst/>
@@ -357,6 +343,7 @@
         <w:rPr>
           <w:lang w:val="es-419"/>
         </w:rPr>
+        <w:lastRenderedPageBreak/>
         <w:t>(Si no, no va a funcionar y no lo va a reconocer la IDE):</w:t>
       </w:r>
     </w:p>
@@ -445,7 +432,6 @@
           <w:szCs w:val="28"/>
           <w:lang w:val="es-419"/>
         </w:rPr>
-        <w:lastRenderedPageBreak/>
         <w:t>Ace</w:t>
       </w:r>
       <w:r>
@@ -497,7 +483,7 @@
                     </pic:cNvPicPr>
                   </pic:nvPicPr>
                   <pic:blipFill>
-                    <a:blip r:embed="rId6">
+                    <a:blip r:embed="rId7">
                       <a:extLst>
                         <a:ext uri="{28A0092B-C50C-407E-A947-70E740481C1C}">
                           <a14:useLocalDpi xmlns:a14="http://schemas.microsoft.com/office/drawing/2010/main" val="0"/>
@@ -537,21 +523,25 @@
       </w:pPr>
       <w:r>
         <w:rPr>
-          <w:lang w:val="es-419"/>
-        </w:rPr>
-        <w:t xml:space="preserve">Tiene comunicaciones </w:t>
-      </w:r>
-      <w:proofErr w:type="gramStart"/>
-      <w:r>
-        <w:rPr>
-          <w:lang w:val="es-419"/>
-        </w:rPr>
-        <w:t>I2C</w:t>
-      </w:r>
-      <w:proofErr w:type="gramEnd"/>
-      <w:r>
-        <w:rPr>
-          <w:lang w:val="es-419"/>
+          <w:lang w:val="es-MX"/>
+        </w:rPr>
+        <w:t>Este sensor tiene 3 grados de libertad por lo cual mide 9 variables físicas de interés</w:t>
+      </w:r>
+      <w:r>
+        <w:rPr>
+          <w:lang w:val="es-MX"/>
+        </w:rPr>
+        <w:t>,</w:t>
+      </w:r>
+      <w:r>
+        <w:rPr>
+          <w:lang w:val="es-MX"/>
+        </w:rPr>
+        <w:t xml:space="preserve"> adicionalmente  tiene comunicaciones I2C</w:t>
+      </w:r>
+      <w:r>
+        <w:rPr>
+          <w:lang w:val="es-MX"/>
         </w:rPr>
         <w:t xml:space="preserve"> </w:t>
       </w:r>
@@ -815,13 +805,21 @@
         </w:rPr>
         <w:br/>
       </w:r>
-      <w:hyperlink r:id="rId7" w:history="1">
+      <w:hyperlink r:id="rId8" w:history="1">
         <w:r>
           <w:rPr>
             <w:rStyle w:val="Hipervnculo"/>
             <w:lang w:val="es-419"/>
           </w:rPr>
-          <w:t>https://www.didacticaselectronicas.com/index.php/sistemas-de-desarrollo/compatibles-con-arduino/otros2016-02-07-20-36-39_8/tarjeta-de-expansión-i2c-de-8-canales-tarjetas-de-expansión-extension-de-pines-de-entrada-y-salida-a-pines-i2c-tca9548a-interfaz-i2c-conexion-en-cascada-de-8-canales-tca9548a-detail</w:t>
+          <w:t>https://www.didacticaselectronicas.com/index.php/sistemas-de-desarrollo/compatibles-con-arduino/otros2016-02-07-20-36-39_8/tarjeta-de-expansión-i2c-de-8-canales-tarjetas-de-</w:t>
+        </w:r>
+        <w:r>
+          <w:rPr>
+            <w:rStyle w:val="Hipervnculo"/>
+            <w:lang w:val="es-419"/>
+          </w:rPr>
+          <w:lastRenderedPageBreak/>
+          <w:t>expansión-extension-de-pines-de-entrada-y-salida-a-pines-i2c-tca9548a-interfaz-i2c-conexion-en-cascada-de-8-canales-tca9548a-detail</w:t>
         </w:r>
       </w:hyperlink>
     </w:p>
@@ -860,7 +858,7 @@
                     </pic:cNvPicPr>
                   </pic:nvPicPr>
                   <pic:blipFill>
-                    <a:blip r:embed="rId8" cstate="print">
+                    <a:blip r:embed="rId9" cstate="print">
                       <a:extLst>
                         <a:ext uri="{28A0092B-C50C-407E-A947-70E740481C1C}">
                           <a14:useLocalDpi xmlns:a14="http://schemas.microsoft.com/office/drawing/2010/main" val="0"/>
@@ -916,7 +914,6 @@
           <w:bCs/>
           <w:lang w:val="es-419"/>
         </w:rPr>
-        <w:lastRenderedPageBreak/>
         <w:t xml:space="preserve">Nota: </w:t>
       </w:r>
       <w:r>
@@ -953,27 +950,13 @@
         <w:rPr>
           <w:lang w:val="es-MX"/>
         </w:rPr>
-        <w:t xml:space="preserve"> I2C que el dispositivo (0x70</w:t>
-      </w:r>
-      <w:proofErr w:type="gramStart"/>
-      <w:r>
-        <w:rPr>
-          <w:lang w:val="es-MX"/>
-        </w:rPr>
-        <w:t xml:space="preserve">) </w:t>
-      </w:r>
-      <w:r>
-        <w:rPr>
-          <w:lang w:val="es-MX"/>
-        </w:rPr>
-        <w:t>,</w:t>
-      </w:r>
-      <w:proofErr w:type="gramEnd"/>
-      <w:r>
-        <w:rPr>
-          <w:lang w:val="es-MX"/>
-        </w:rPr>
-        <w:t xml:space="preserve"> </w:t>
+        <w:t xml:space="preserve"> I2C que el dispositivo (0x70) </w:t>
+      </w:r>
+      <w:r>
+        <w:rPr>
+          <w:lang w:val="es-MX"/>
+        </w:rPr>
+        <w:t xml:space="preserve">, </w:t>
       </w:r>
       <w:r>
         <w:rPr>
@@ -1080,7 +1063,7 @@
           <w:lang w:val="es-419"/>
         </w:rPr>
       </w:pPr>
-      <w:hyperlink r:id="rId9" w:history="1">
+      <w:hyperlink r:id="rId10" w:history="1">
         <w:r>
           <w:rPr>
             <w:rStyle w:val="Hipervnculo"/>
@@ -1152,7 +1135,7 @@
                     </pic:cNvPicPr>
                   </pic:nvPicPr>
                   <pic:blipFill>
-                    <a:blip r:embed="rId10">
+                    <a:blip r:embed="rId11">
                       <a:extLst>
                         <a:ext uri="{28A0092B-C50C-407E-A947-70E740481C1C}">
                           <a14:useLocalDpi xmlns:a14="http://schemas.microsoft.com/office/drawing/2010/main" val="0"/>
@@ -1218,7 +1201,21 @@
         <w:rPr>
           <w:lang w:val="es-MX"/>
         </w:rPr>
-        <w:t xml:space="preserve"> Trimmer </w:t>
+        <w:t xml:space="preserve"> </w:t>
+      </w:r>
+      <w:proofErr w:type="spellStart"/>
+      <w:r>
+        <w:rPr>
+          <w:lang w:val="es-MX"/>
+        </w:rPr>
+        <w:t>Trimmer</w:t>
+      </w:r>
+      <w:proofErr w:type="spellEnd"/>
+      <w:r>
+        <w:rPr>
+          <w:lang w:val="es-MX"/>
+        </w:rPr>
+        <w:t xml:space="preserve"> </w:t>
       </w:r>
       <w:r>
         <w:rPr>
@@ -1232,7 +1229,25 @@
           <w:bCs/>
           <w:lang w:val="es-MX"/>
         </w:rPr>
-        <w:t>5 voltios</w:t>
+        <w:t xml:space="preserve">5 </w:t>
+      </w:r>
+      <w:r>
+        <w:rPr>
+          <w:b/>
+          <w:bCs/>
+          <w:sz w:val="20"/>
+          <w:szCs w:val="20"/>
+          <w:lang w:val="es-MX"/>
+        </w:rPr>
+        <w:t>v</w:t>
+      </w:r>
+      <w:r>
+        <w:rPr>
+          <w:b/>
+          <w:bCs/>
+          <w:lang w:val="es-MX"/>
+        </w:rPr>
+        <w:t>oltios</w:t>
       </w:r>
       <w:r>
         <w:rPr>
@@ -1305,6 +1320,7 @@
         <w:rPr>
           <w:lang w:val="es-MX"/>
         </w:rPr>
+        <w:lastRenderedPageBreak/>
         <w:t>el uso de este sensor no requiere ninguna librería adicional</w:t>
       </w:r>
       <w:r>
@@ -1441,7 +1457,6 @@
         <w:rPr>
           <w:noProof/>
         </w:rPr>
-        <w:lastRenderedPageBreak/>
         <w:drawing>
           <wp:inline distT="0" distB="0" distL="0" distR="0" wp14:anchorId="7BAA687B" wp14:editId="3AC335CD">
             <wp:extent cx="3568700" cy="1722346"/>
@@ -1460,7 +1475,7 @@
                     </pic:cNvPicPr>
                   </pic:nvPicPr>
                   <pic:blipFill rotWithShape="1">
-                    <a:blip r:embed="rId11">
+                    <a:blip r:embed="rId12">
                       <a:extLst>
                         <a:ext uri="{28A0092B-C50C-407E-A947-70E740481C1C}">
                           <a14:useLocalDpi xmlns:a14="http://schemas.microsoft.com/office/drawing/2010/main" val="0"/>
@@ -1725,7 +1740,7 @@
                     </pic:cNvPicPr>
                   </pic:nvPicPr>
                   <pic:blipFill>
-                    <a:blip r:embed="rId12" cstate="print">
+                    <a:blip r:embed="rId13" cstate="print">
                       <a:extLst>
                         <a:ext uri="{28A0092B-C50C-407E-A947-70E740481C1C}">
                           <a14:useLocalDpi xmlns:a14="http://schemas.microsoft.com/office/drawing/2010/main" val="0"/>
@@ -1814,61 +1829,6 @@
     <w:p>
       <w:pPr>
         <w:rPr>
-          <w:lang w:val="es-419"/>
-        </w:rPr>
-      </w:pPr>
-    </w:p>
-    <w:p>
-      <w:pPr>
-        <w:rPr>
-          <w:lang w:val="es-419"/>
-        </w:rPr>
-      </w:pPr>
-    </w:p>
-    <w:p>
-      <w:pPr>
-        <w:rPr>
-          <w:lang w:val="es-419"/>
-        </w:rPr>
-      </w:pPr>
-    </w:p>
-    <w:p>
-      <w:pPr>
-        <w:rPr>
-          <w:lang w:val="es-419"/>
-        </w:rPr>
-      </w:pPr>
-    </w:p>
-    <w:p>
-      <w:pPr>
-        <w:rPr>
-          <w:lang w:val="es-419"/>
-        </w:rPr>
-      </w:pPr>
-      <w:r>
-        <w:rPr>
-          <w:lang w:val="es-419"/>
-        </w:rPr>
-        <w:t>/////////////////////////////// Interfaz Arduino ///////////////////////////</w:t>
-      </w:r>
-    </w:p>
-    <w:p>
-      <w:pPr>
-        <w:rPr>
-          <w:lang w:val="es-419"/>
-        </w:rPr>
-      </w:pPr>
-    </w:p>
-    <w:p>
-      <w:pPr>
-        <w:rPr>
-          <w:lang w:val="es-419"/>
-        </w:rPr>
-      </w:pPr>
-    </w:p>
-    <w:p>
-      <w:pPr>
-        <w:rPr>
           <w:sz w:val="24"/>
           <w:szCs w:val="24"/>
           <w:u w:val="single"/>
@@ -1882,6 +1842,398 @@
           <w:u w:val="single"/>
           <w:lang w:val="es-419"/>
         </w:rPr>
+        <w:lastRenderedPageBreak/>
+        <w:t xml:space="preserve">Uso de un conversor de niveles lógicos: </w:t>
+      </w:r>
+    </w:p>
+    <w:p>
+      <w:pPr>
+        <w:rPr>
+          <w:lang w:val="es-MX"/>
+        </w:rPr>
+      </w:pPr>
+      <w:r>
+        <w:rPr>
+          <w:lang w:val="es-MX"/>
+        </w:rPr>
+        <w:t>La tercera opción es usar un conversor de niveles lógicos</w:t>
+      </w:r>
+      <w:r>
+        <w:rPr>
+          <w:lang w:val="es-MX"/>
+        </w:rPr>
+        <w:t xml:space="preserve">, </w:t>
+      </w:r>
+      <w:r>
+        <w:rPr>
+          <w:lang w:val="es-MX"/>
+        </w:rPr>
+        <w:t>el cual presenta las pérdidas más bajas posibles debido al uso de transistores</w:t>
+      </w:r>
+      <w:r>
+        <w:rPr>
+          <w:lang w:val="es-MX"/>
+        </w:rPr>
+        <w:t xml:space="preserve">, </w:t>
+      </w:r>
+      <w:r>
+        <w:rPr>
+          <w:lang w:val="es-MX"/>
+        </w:rPr>
+        <w:t>es importante resaltar que para un circuito digital que funciona a 5 voltios un valor alto es diferente vamos a puerto digital que funciona a 3.3 voltios como se puede apreciar en la siguiente imagen</w:t>
+      </w:r>
+      <w:r>
+        <w:rPr>
+          <w:lang w:val="es-MX"/>
+        </w:rPr>
+        <w:t>:</w:t>
+      </w:r>
+    </w:p>
+    <w:p>
+      <w:pPr>
+        <w:rPr>
+          <w:lang w:val="es-419"/>
+        </w:rPr>
+      </w:pPr>
+      <w:r>
+        <w:rPr>
+          <w:noProof/>
+        </w:rPr>
+        <w:drawing>
+          <wp:inline distT="0" distB="0" distL="0" distR="0" wp14:anchorId="7CF831D4" wp14:editId="2D7CE0DC">
+            <wp:extent cx="4578748" cy="2125980"/>
+            <wp:effectExtent l="0" t="0" r="0" b="7620"/>
+            <wp:docPr id="20" name="Imagen 20" descr="Niveles lógicos Arduino y Raspberry PI"/>
+            <wp:cNvGraphicFramePr>
+              <a:graphicFrameLocks xmlns:a="http://schemas.openxmlformats.org/drawingml/2006/main" noChangeAspect="1"/>
+            </wp:cNvGraphicFramePr>
+            <a:graphic xmlns:a="http://schemas.openxmlformats.org/drawingml/2006/main">
+              <a:graphicData uri="http://schemas.openxmlformats.org/drawingml/2006/picture">
+                <pic:pic xmlns:pic="http://schemas.openxmlformats.org/drawingml/2006/picture">
+                  <pic:nvPicPr>
+                    <pic:cNvPr id="0" name="Picture 1" descr="Niveles lógicos Arduino y Raspberry PI"/>
+                    <pic:cNvPicPr>
+                      <a:picLocks noChangeAspect="1" noChangeArrowheads="1"/>
+                    </pic:cNvPicPr>
+                  </pic:nvPicPr>
+                  <pic:blipFill rotWithShape="1">
+                    <a:blip r:embed="rId14">
+                      <a:extLst>
+                        <a:ext uri="{28A0092B-C50C-407E-A947-70E740481C1C}">
+                          <a14:useLocalDpi xmlns:a14="http://schemas.microsoft.com/office/drawing/2010/main" val="0"/>
+                        </a:ext>
+                      </a:extLst>
+                    </a:blip>
+                    <a:srcRect b="15964"/>
+                    <a:stretch/>
+                  </pic:blipFill>
+                  <pic:spPr bwMode="auto">
+                    <a:xfrm>
+                      <a:off x="0" y="0"/>
+                      <a:ext cx="4583251" cy="2128071"/>
+                    </a:xfrm>
+                    <a:prstGeom prst="rect">
+                      <a:avLst/>
+                    </a:prstGeom>
+                    <a:noFill/>
+                    <a:ln>
+                      <a:noFill/>
+                    </a:ln>
+                    <a:extLst>
+                      <a:ext uri="{53640926-AAD7-44D8-BBD7-CCE9431645EC}">
+                        <a14:shadowObscured xmlns:a14="http://schemas.microsoft.com/office/drawing/2010/main"/>
+                      </a:ext>
+                    </a:extLst>
+                  </pic:spPr>
+                </pic:pic>
+              </a:graphicData>
+            </a:graphic>
+          </wp:inline>
+        </w:drawing>
+      </w:r>
+    </w:p>
+    <w:p>
+      <w:pPr>
+        <w:rPr>
+          <w:lang w:val="es-419"/>
+        </w:rPr>
+      </w:pPr>
+    </w:p>
+    <w:p>
+      <w:pPr>
+        <w:rPr>
+          <w:lang w:val="es-MX"/>
+        </w:rPr>
+      </w:pPr>
+      <w:r>
+        <w:rPr>
+          <w:lang w:val="es-MX"/>
+        </w:rPr>
+        <w:t>P</w:t>
+      </w:r>
+      <w:r>
+        <w:rPr>
+          <w:lang w:val="es-MX"/>
+        </w:rPr>
+        <w:t>ara lograr de manera exitosa la conversión el siguiente módulo de adaptación de señales</w:t>
+      </w:r>
+      <w:r>
+        <w:rPr>
+          <w:lang w:val="es-MX"/>
+        </w:rPr>
+        <w:t xml:space="preserve">, </w:t>
+      </w:r>
+      <w:r>
+        <w:rPr>
+          <w:lang w:val="es-MX"/>
+        </w:rPr>
+        <w:t>el cual Adicionalmente es bidireccional</w:t>
+      </w:r>
+      <w:r>
+        <w:rPr>
+          <w:lang w:val="es-MX"/>
+        </w:rPr>
+        <w:t>,</w:t>
+      </w:r>
+      <w:r>
+        <w:rPr>
+          <w:lang w:val="es-MX"/>
+        </w:rPr>
+        <w:t xml:space="preserve"> es decir</w:t>
+      </w:r>
+      <w:r>
+        <w:rPr>
+          <w:lang w:val="es-MX"/>
+        </w:rPr>
+        <w:t xml:space="preserve"> </w:t>
+      </w:r>
+      <w:r>
+        <w:rPr>
+          <w:lang w:val="es-MX"/>
+        </w:rPr>
+        <w:t>que se pueden introducir señales de 3.3 voltios y sacarlas como 5 voltios o en sentido contrario</w:t>
+      </w:r>
+      <w:r>
+        <w:rPr>
+          <w:lang w:val="es-MX"/>
+        </w:rPr>
+        <w:t xml:space="preserve">, </w:t>
+      </w:r>
+      <w:r>
+        <w:rPr>
+          <w:lang w:val="es-MX"/>
+        </w:rPr>
+        <w:t>el módulo se muestra en la siguiente imagen</w:t>
+      </w:r>
+      <w:r>
+        <w:rPr>
+          <w:lang w:val="es-MX"/>
+        </w:rPr>
+        <w:t xml:space="preserve">: </w:t>
+      </w:r>
+    </w:p>
+    <w:p>
+      <w:pPr>
+        <w:rPr>
+          <w:lang w:val="es-419"/>
+        </w:rPr>
+      </w:pPr>
+      <w:r>
+        <w:rPr>
+          <w:noProof/>
+        </w:rPr>
+        <w:drawing>
+          <wp:inline distT="0" distB="0" distL="0" distR="0" wp14:anchorId="2C1B196B" wp14:editId="6057277E">
+            <wp:extent cx="3314700" cy="1845739"/>
+            <wp:effectExtent l="0" t="0" r="0" b="2540"/>
+            <wp:docPr id="21" name="Imagen 21" descr="Conversor de niveles lógicos Arduino y Raspberry PI"/>
+            <wp:cNvGraphicFramePr>
+              <a:graphicFrameLocks xmlns:a="http://schemas.openxmlformats.org/drawingml/2006/main" noChangeAspect="1"/>
+            </wp:cNvGraphicFramePr>
+            <a:graphic xmlns:a="http://schemas.openxmlformats.org/drawingml/2006/main">
+              <a:graphicData uri="http://schemas.openxmlformats.org/drawingml/2006/picture">
+                <pic:pic xmlns:pic="http://schemas.openxmlformats.org/drawingml/2006/picture">
+                  <pic:nvPicPr>
+                    <pic:cNvPr id="0" name="Picture 3" descr="Conversor de niveles lógicos Arduino y Raspberry PI"/>
+                    <pic:cNvPicPr>
+                      <a:picLocks noChangeAspect="1" noChangeArrowheads="1"/>
+                    </pic:cNvPicPr>
+                  </pic:nvPicPr>
+                  <pic:blipFill>
+                    <a:blip r:embed="rId15">
+                      <a:extLst>
+                        <a:ext uri="{28A0092B-C50C-407E-A947-70E740481C1C}">
+                          <a14:useLocalDpi xmlns:a14="http://schemas.microsoft.com/office/drawing/2010/main" val="0"/>
+                        </a:ext>
+                      </a:extLst>
+                    </a:blip>
+                    <a:srcRect/>
+                    <a:stretch>
+                      <a:fillRect/>
+                    </a:stretch>
+                  </pic:blipFill>
+                  <pic:spPr bwMode="auto">
+                    <a:xfrm>
+                      <a:off x="0" y="0"/>
+                      <a:ext cx="3325790" cy="1851914"/>
+                    </a:xfrm>
+                    <a:prstGeom prst="rect">
+                      <a:avLst/>
+                    </a:prstGeom>
+                    <a:noFill/>
+                    <a:ln>
+                      <a:noFill/>
+                    </a:ln>
+                  </pic:spPr>
+                </pic:pic>
+              </a:graphicData>
+            </a:graphic>
+          </wp:inline>
+        </w:drawing>
+      </w:r>
+    </w:p>
+    <w:p>
+      <w:pPr>
+        <w:rPr>
+          <w:lang w:val="es-419"/>
+        </w:rPr>
+      </w:pPr>
+      <w:r>
+        <w:rPr>
+          <w:lang w:val="es-MX"/>
+        </w:rPr>
+        <w:t>La conexión es sencilla</w:t>
+      </w:r>
+      <w:r>
+        <w:rPr>
+          <w:lang w:val="es-MX"/>
+        </w:rPr>
+        <w:t xml:space="preserve">, </w:t>
+      </w:r>
+      <w:r>
+        <w:rPr>
+          <w:lang w:val="es-MX"/>
+        </w:rPr>
+        <w:t>se debe alimentar con 5 voltios el pin llamado</w:t>
+      </w:r>
+      <w:r>
+        <w:rPr>
+          <w:lang w:val="es-MX"/>
+        </w:rPr>
+        <w:t xml:space="preserve"> HV (High voltaje) </w:t>
+      </w:r>
+      <w:r>
+        <w:rPr>
+          <w:lang w:val="es-MX"/>
+        </w:rPr>
+        <w:t>y a 3.3 voltios el pin llamad</w:t>
+      </w:r>
+      <w:r>
+        <w:rPr>
+          <w:lang w:val="es-MX"/>
+        </w:rPr>
+        <w:t xml:space="preserve">o LV (Low Voltaje), </w:t>
+      </w:r>
+      <w:r>
+        <w:rPr>
+          <w:lang w:val="es-MX"/>
+        </w:rPr>
+        <w:t>luego como se muestra en la imagen sí quiero elevar el voltaje conecto a</w:t>
+      </w:r>
+      <w:r>
+        <w:rPr>
+          <w:lang w:val="es-MX"/>
+        </w:rPr>
+        <w:t xml:space="preserve"> TXI </w:t>
+      </w:r>
+      <w:r>
+        <w:rPr>
+          <w:lang w:val="es-MX"/>
+        </w:rPr>
+        <w:t xml:space="preserve">la señal de 3.3v </w:t>
+      </w:r>
+      <w:r>
+        <w:rPr>
+          <w:lang w:val="es-MX"/>
+        </w:rPr>
+        <w:t>y si quiero ahora reducir el voltaje conecto a</w:t>
+      </w:r>
+      <w:r>
+        <w:rPr>
+          <w:lang w:val="es-MX"/>
+        </w:rPr>
+        <w:t xml:space="preserve"> RXI</w:t>
+      </w:r>
+      <w:r>
+        <w:rPr>
+          <w:lang w:val="es-MX"/>
+        </w:rPr>
+        <w:t xml:space="preserve"> la señal de 5v</w:t>
+      </w:r>
+      <w:r>
+        <w:rPr>
+          <w:lang w:val="es-MX"/>
+        </w:rPr>
+        <w:t>.</w:t>
+      </w:r>
+    </w:p>
+    <w:p>
+      <w:pPr>
+        <w:rPr>
+          <w:lang w:val="es-419"/>
+        </w:rPr>
+      </w:pPr>
+    </w:p>
+    <w:p>
+      <w:pPr>
+        <w:rPr>
+          <w:lang w:val="es-419"/>
+        </w:rPr>
+      </w:pPr>
+    </w:p>
+    <w:p>
+      <w:pPr>
+        <w:rPr>
+          <w:lang w:val="es-419"/>
+        </w:rPr>
+      </w:pPr>
+      <w:r>
+        <w:rPr>
+          <w:lang w:val="es-419"/>
+        </w:rPr>
+        <w:t>/////////////////////////////// Interfaz Arduino ///////////////////////////</w:t>
+      </w:r>
+    </w:p>
+    <w:p>
+      <w:pPr>
+        <w:rPr>
+          <w:lang w:val="es-419"/>
+        </w:rPr>
+      </w:pPr>
+    </w:p>
+    <w:p>
+      <w:pPr>
+        <w:rPr>
+          <w:lang w:val="es-419"/>
+        </w:rPr>
+      </w:pPr>
+    </w:p>
+    <w:p>
+      <w:pPr>
+        <w:rPr>
+          <w:sz w:val="24"/>
+          <w:szCs w:val="24"/>
+          <w:u w:val="single"/>
+          <w:lang w:val="es-419"/>
+        </w:rPr>
+      </w:pPr>
+      <w:r>
+        <w:rPr>
+          <w:sz w:val="24"/>
+          <w:szCs w:val="24"/>
+          <w:u w:val="single"/>
+          <w:lang w:val="es-419"/>
+        </w:rPr>
         <w:t xml:space="preserve">Aplicación del filtro pasa bajas </w:t>
       </w:r>
     </w:p>
@@ -1893,42 +2245,27 @@
       </w:pPr>
       <w:r>
         <w:rPr>
-          <w:lang w:val="es-419"/>
-        </w:rPr>
-        <w:lastRenderedPageBreak/>
-        <w:t>Como se explicó anteriormente l</w:t>
-      </w:r>
-      <w:r>
-        <w:rPr>
-          <w:lang w:val="es-419"/>
-        </w:rPr>
-        <w:t>as señales del sensor son muy bruscas, por lo que se procede a usar un filtro pasa bajas, el cual</w:t>
-      </w:r>
-      <w:r>
-        <w:rPr>
-          <w:lang w:val="es-419"/>
-        </w:rPr>
-        <w:t xml:space="preserve"> </w:t>
-      </w:r>
-      <w:r>
-        <w:rPr>
-          <w:lang w:val="es-419"/>
-        </w:rPr>
-        <w:t>tiene la función de eliminar los picos de alta frecuencia que entrega el sensor de aceleración</w:t>
-      </w:r>
-      <w:r>
-        <w:rPr>
-          <w:lang w:val="es-419"/>
-        </w:rPr>
-        <w:t>, o de otra variable.</w:t>
-      </w:r>
-    </w:p>
-    <w:p>
-      <w:pPr>
-        <w:rPr>
-          <w:lang w:val="es-419"/>
-        </w:rPr>
-      </w:pPr>
+          <w:rFonts w:ascii="Arial" w:hAnsi="Arial" w:cs="Arial"/>
+          <w:color w:val="000000"/>
+        </w:rPr>
+        <w:t xml:space="preserve">Para crear la conexión del microcontrolador con la red para almacenamiento de datos y posterior análisis se usa la interfaz de programación de aplicaciones (API), el cual es un servicio en general pago, pero se pueden encontrar diversas alternativas para lograr dicha comunicación de manera gratuita o limitada, para el caso del proyecto de </w:t>
+      </w:r>
+      <w:proofErr w:type="spellStart"/>
+      <w:r>
+        <w:rPr>
+          <w:rFonts w:ascii="Arial" w:hAnsi="Arial" w:cs="Arial"/>
+          <w:color w:val="000000"/>
+        </w:rPr>
+        <w:t>sensado</w:t>
+      </w:r>
+      <w:proofErr w:type="spellEnd"/>
+      <w:r>
+        <w:rPr>
+          <w:rFonts w:ascii="Arial" w:hAnsi="Arial" w:cs="Arial"/>
+          <w:color w:val="000000"/>
+        </w:rPr>
+        <w:t xml:space="preserve"> se usará la página ifttt.com y a continuación se detallará cómo configurar la API.</w:t>
+      </w:r>
       <w:r>
         <w:rPr>
           <w:lang w:val="es-419"/>
@@ -1942,7 +2279,7 @@
           <w:lang w:val="es-419"/>
         </w:rPr>
       </w:pPr>
-      <w:hyperlink r:id="rId13" w:history="1">
+      <w:hyperlink r:id="rId16" w:history="1">
         <w:r>
           <w:rPr>
             <w:rStyle w:val="Hipervnculo"/>
@@ -1965,6 +2302,1992 @@
           <w:lang w:val="es-419"/>
         </w:rPr>
       </w:pPr>
+      <w:r>
+        <w:rPr>
+          <w:lang w:val="es-419"/>
+        </w:rPr>
+        <w:t>/////////////////////////////</w:t>
+      </w:r>
+      <w:r>
+        <w:rPr>
+          <w:lang w:val="es-419"/>
+        </w:rPr>
+        <w:t>// API ////////////////////////////////////////////////////////////////////</w:t>
+      </w:r>
+    </w:p>
+    <w:p>
+      <w:pPr>
+        <w:rPr>
+          <w:lang w:val="es-419"/>
+        </w:rPr>
+      </w:pPr>
+      <w:r>
+        <w:rPr>
+          <w:lang w:val="es-419"/>
+        </w:rPr>
+        <w:t xml:space="preserve">Ingresamos a la página ifttt.com y elegimos la opción crear </w:t>
+      </w:r>
+    </w:p>
+    <w:p>
+      <w:pPr>
+        <w:rPr>
+          <w:lang w:val="es-419"/>
+        </w:rPr>
+      </w:pPr>
+      <w:r>
+        <w:rPr>
+          <w:noProof/>
+        </w:rPr>
+        <w:drawing>
+          <wp:inline distT="0" distB="0" distL="0" distR="0" wp14:anchorId="0EDF52D7" wp14:editId="082E794D">
+            <wp:extent cx="5612130" cy="822960"/>
+            <wp:effectExtent l="0" t="0" r="7620" b="0"/>
+            <wp:docPr id="8" name="Imagen 8" descr="Texto&#10;&#10;Descripción generada automáticamente con confianza media"/>
+            <wp:cNvGraphicFramePr>
+              <a:graphicFrameLocks xmlns:a="http://schemas.openxmlformats.org/drawingml/2006/main" noChangeAspect="1"/>
+            </wp:cNvGraphicFramePr>
+            <a:graphic xmlns:a="http://schemas.openxmlformats.org/drawingml/2006/main">
+              <a:graphicData uri="http://schemas.openxmlformats.org/drawingml/2006/picture">
+                <pic:pic xmlns:pic="http://schemas.openxmlformats.org/drawingml/2006/picture">
+                  <pic:nvPicPr>
+                    <pic:cNvPr id="8" name="Imagen 8" descr="Texto&#10;&#10;Descripción generada automáticamente con confianza media"/>
+                    <pic:cNvPicPr/>
+                  </pic:nvPicPr>
+                  <pic:blipFill>
+                    <a:blip r:embed="rId17"/>
+                    <a:stretch>
+                      <a:fillRect/>
+                    </a:stretch>
+                  </pic:blipFill>
+                  <pic:spPr>
+                    <a:xfrm>
+                      <a:off x="0" y="0"/>
+                      <a:ext cx="5612130" cy="822960"/>
+                    </a:xfrm>
+                    <a:prstGeom prst="rect">
+                      <a:avLst/>
+                    </a:prstGeom>
+                  </pic:spPr>
+                </pic:pic>
+              </a:graphicData>
+            </a:graphic>
+          </wp:inline>
+        </w:drawing>
+      </w:r>
+    </w:p>
+    <w:p>
+      <w:pPr>
+        <w:rPr>
+          <w:lang w:val="es-419"/>
+        </w:rPr>
+      </w:pPr>
+      <w:r>
+        <w:rPr>
+          <w:rFonts w:ascii="Arial" w:hAnsi="Arial" w:cs="Arial"/>
+          <w:color w:val="000000"/>
+        </w:rPr>
+        <w:t xml:space="preserve">Posteriormente la página nos desplegará un aviso que dice </w:t>
+      </w:r>
+      <w:proofErr w:type="spellStart"/>
+      <w:r>
+        <w:rPr>
+          <w:rFonts w:ascii="Arial" w:hAnsi="Arial" w:cs="Arial"/>
+          <w:color w:val="000000"/>
+        </w:rPr>
+        <w:t>cuantos</w:t>
+      </w:r>
+      <w:proofErr w:type="spellEnd"/>
+      <w:r>
+        <w:rPr>
+          <w:rFonts w:ascii="Arial" w:hAnsi="Arial" w:cs="Arial"/>
+          <w:color w:val="000000"/>
+        </w:rPr>
+        <w:t xml:space="preserve"> applets (programa incrustado en un documento HTML) hemos creado y a cuántos más tenemos derecho, posteriormente para crear la aplicación elegimos la opción “</w:t>
+      </w:r>
+      <w:proofErr w:type="spellStart"/>
+      <w:r>
+        <w:rPr>
+          <w:rFonts w:ascii="Arial" w:hAnsi="Arial" w:cs="Arial"/>
+          <w:color w:val="000000"/>
+        </w:rPr>
+        <w:t>If</w:t>
+      </w:r>
+      <w:proofErr w:type="spellEnd"/>
+      <w:r>
+        <w:rPr>
+          <w:rFonts w:ascii="Arial" w:hAnsi="Arial" w:cs="Arial"/>
+          <w:color w:val="000000"/>
+        </w:rPr>
+        <w:t xml:space="preserve"> </w:t>
+      </w:r>
+      <w:proofErr w:type="spellStart"/>
+      <w:r>
+        <w:rPr>
+          <w:rFonts w:ascii="Arial" w:hAnsi="Arial" w:cs="Arial"/>
+          <w:color w:val="000000"/>
+        </w:rPr>
+        <w:t>This</w:t>
+      </w:r>
+      <w:proofErr w:type="spellEnd"/>
+      <w:r>
+        <w:rPr>
+          <w:rFonts w:ascii="Arial" w:hAnsi="Arial" w:cs="Arial"/>
+          <w:color w:val="000000"/>
+        </w:rPr>
+        <w:t xml:space="preserve">” como se muestra a </w:t>
+      </w:r>
+      <w:r>
+        <w:rPr>
+          <w:rFonts w:ascii="Arial" w:hAnsi="Arial" w:cs="Arial"/>
+          <w:color w:val="000000"/>
+        </w:rPr>
+        <w:lastRenderedPageBreak/>
+        <w:t>continuación.</w:t>
+      </w:r>
+      <w:r>
+        <w:rPr>
+          <w:lang w:val="es-419"/>
+        </w:rPr>
+        <w:br/>
+      </w:r>
+      <w:r>
+        <w:rPr>
+          <w:noProof/>
+        </w:rPr>
+        <w:drawing>
+          <wp:inline distT="0" distB="0" distL="0" distR="0" wp14:anchorId="5D852C6A" wp14:editId="6A00697C">
+            <wp:extent cx="5612130" cy="4181475"/>
+            <wp:effectExtent l="0" t="0" r="7620" b="9525"/>
+            <wp:docPr id="9" name="Imagen 9" descr="Interfaz de usuario gráfica, Texto&#10;&#10;Descripción generada automáticamente"/>
+            <wp:cNvGraphicFramePr>
+              <a:graphicFrameLocks xmlns:a="http://schemas.openxmlformats.org/drawingml/2006/main" noChangeAspect="1"/>
+            </wp:cNvGraphicFramePr>
+            <a:graphic xmlns:a="http://schemas.openxmlformats.org/drawingml/2006/main">
+              <a:graphicData uri="http://schemas.openxmlformats.org/drawingml/2006/picture">
+                <pic:pic xmlns:pic="http://schemas.openxmlformats.org/drawingml/2006/picture">
+                  <pic:nvPicPr>
+                    <pic:cNvPr id="9" name="Imagen 9" descr="Interfaz de usuario gráfica, Texto&#10;&#10;Descripción generada automáticamente"/>
+                    <pic:cNvPicPr/>
+                  </pic:nvPicPr>
+                  <pic:blipFill>
+                    <a:blip r:embed="rId18"/>
+                    <a:stretch>
+                      <a:fillRect/>
+                    </a:stretch>
+                  </pic:blipFill>
+                  <pic:spPr>
+                    <a:xfrm>
+                      <a:off x="0" y="0"/>
+                      <a:ext cx="5612130" cy="4181475"/>
+                    </a:xfrm>
+                    <a:prstGeom prst="rect">
+                      <a:avLst/>
+                    </a:prstGeom>
+                  </pic:spPr>
+                </pic:pic>
+              </a:graphicData>
+            </a:graphic>
+          </wp:inline>
+        </w:drawing>
+      </w:r>
+    </w:p>
+    <w:p>
+      <w:pPr>
+        <w:rPr>
+          <w:lang w:val="es-419"/>
+        </w:rPr>
+      </w:pPr>
+      <w:r>
+        <w:rPr>
+          <w:lang w:val="es-419"/>
+        </w:rPr>
+        <w:t>Para luego darle en la siguiente aplicación:</w:t>
+      </w:r>
+    </w:p>
+    <w:p>
+      <w:pPr>
+        <w:rPr>
+          <w:lang w:val="es-419"/>
+        </w:rPr>
+      </w:pPr>
+      <w:r>
+        <w:rPr>
+          <w:noProof/>
+        </w:rPr>
+        <w:drawing>
+          <wp:inline distT="0" distB="0" distL="0" distR="0" wp14:anchorId="7024C8FA" wp14:editId="7DD47ABC">
+            <wp:extent cx="5612130" cy="1117600"/>
+            <wp:effectExtent l="0" t="0" r="7620" b="6350"/>
+            <wp:docPr id="10" name="Imagen 10" descr="Interfaz de usuario gráfica&#10;&#10;Descripción generada automáticamente con confianza media"/>
+            <wp:cNvGraphicFramePr>
+              <a:graphicFrameLocks xmlns:a="http://schemas.openxmlformats.org/drawingml/2006/main" noChangeAspect="1"/>
+            </wp:cNvGraphicFramePr>
+            <a:graphic xmlns:a="http://schemas.openxmlformats.org/drawingml/2006/main">
+              <a:graphicData uri="http://schemas.openxmlformats.org/drawingml/2006/picture">
+                <pic:pic xmlns:pic="http://schemas.openxmlformats.org/drawingml/2006/picture">
+                  <pic:nvPicPr>
+                    <pic:cNvPr id="10" name="Imagen 10" descr="Interfaz de usuario gráfica&#10;&#10;Descripción generada automáticamente con confianza media"/>
+                    <pic:cNvPicPr/>
+                  </pic:nvPicPr>
+                  <pic:blipFill>
+                    <a:blip r:embed="rId19"/>
+                    <a:stretch>
+                      <a:fillRect/>
+                    </a:stretch>
+                  </pic:blipFill>
+                  <pic:spPr>
+                    <a:xfrm>
+                      <a:off x="0" y="0"/>
+                      <a:ext cx="5612130" cy="1117600"/>
+                    </a:xfrm>
+                    <a:prstGeom prst="rect">
+                      <a:avLst/>
+                    </a:prstGeom>
+                  </pic:spPr>
+                </pic:pic>
+              </a:graphicData>
+            </a:graphic>
+          </wp:inline>
+        </w:drawing>
+      </w:r>
+    </w:p>
+    <w:p>
+      <w:pPr>
+        <w:rPr>
+          <w:lang w:val="es-419"/>
+        </w:rPr>
+      </w:pPr>
+      <w:r>
+        <w:rPr>
+          <w:lang w:val="es-419"/>
+        </w:rPr>
+        <w:t xml:space="preserve">Luego seleccionamos la opción de conectar </w:t>
+      </w:r>
+    </w:p>
+    <w:p>
+      <w:pPr>
+        <w:rPr>
+          <w:lang w:val="es-419"/>
+        </w:rPr>
+      </w:pPr>
+      <w:r>
+        <w:rPr>
+          <w:noProof/>
+        </w:rPr>
+        <w:drawing>
+          <wp:inline distT="0" distB="0" distL="0" distR="0" wp14:anchorId="32CF9E5B" wp14:editId="72314D9D">
+            <wp:extent cx="4678680" cy="1661201"/>
+            <wp:effectExtent l="0" t="0" r="7620" b="0"/>
+            <wp:docPr id="11" name="Imagen 11" descr="Interfaz de usuario gráfica, Texto, Sitio web&#10;&#10;Descripción generada automáticamente"/>
+            <wp:cNvGraphicFramePr>
+              <a:graphicFrameLocks xmlns:a="http://schemas.openxmlformats.org/drawingml/2006/main" noChangeAspect="1"/>
+            </wp:cNvGraphicFramePr>
+            <a:graphic xmlns:a="http://schemas.openxmlformats.org/drawingml/2006/main">
+              <a:graphicData uri="http://schemas.openxmlformats.org/drawingml/2006/picture">
+                <pic:pic xmlns:pic="http://schemas.openxmlformats.org/drawingml/2006/picture">
+                  <pic:nvPicPr>
+                    <pic:cNvPr id="11" name="Imagen 11" descr="Interfaz de usuario gráfica, Texto, Sitio web&#10;&#10;Descripción generada automáticamente"/>
+                    <pic:cNvPicPr/>
+                  </pic:nvPicPr>
+                  <pic:blipFill>
+                    <a:blip r:embed="rId20"/>
+                    <a:stretch>
+                      <a:fillRect/>
+                    </a:stretch>
+                  </pic:blipFill>
+                  <pic:spPr>
+                    <a:xfrm>
+                      <a:off x="0" y="0"/>
+                      <a:ext cx="4688110" cy="1664549"/>
+                    </a:xfrm>
+                    <a:prstGeom prst="rect">
+                      <a:avLst/>
+                    </a:prstGeom>
+                  </pic:spPr>
+                </pic:pic>
+              </a:graphicData>
+            </a:graphic>
+          </wp:inline>
+        </w:drawing>
+      </w:r>
+    </w:p>
+    <w:p>
+      <w:pPr>
+        <w:rPr>
+          <w:lang w:val="es-419"/>
+        </w:rPr>
+      </w:pPr>
+      <w:r>
+        <w:rPr>
+          <w:lang w:val="es-419"/>
+        </w:rPr>
+        <w:t xml:space="preserve">El nombre que vamos a </w:t>
+      </w:r>
+      <w:r>
+        <w:rPr>
+          <w:lang w:val="es-419"/>
+        </w:rPr>
+        <w:t>ingresar como evento, es el que activará la respuesta de la aplicación.</w:t>
+      </w:r>
+    </w:p>
+    <w:p>
+      <w:pPr>
+        <w:rPr>
+          <w:lang w:val="es-419"/>
+        </w:rPr>
+      </w:pPr>
+      <w:r>
+        <w:rPr>
+          <w:lang w:val="es-419"/>
+        </w:rPr>
+        <w:lastRenderedPageBreak/>
+        <w:t>Luego creamos lo que se va a hacer al percibir el evento:</w:t>
+      </w:r>
+    </w:p>
+    <w:p>
+      <w:pPr>
+        <w:rPr>
+          <w:lang w:val="es-419"/>
+        </w:rPr>
+      </w:pPr>
+      <w:r>
+        <w:rPr>
+          <w:noProof/>
+        </w:rPr>
+        <w:drawing>
+          <wp:inline distT="0" distB="0" distL="0" distR="0" wp14:anchorId="0F3A6EB4" wp14:editId="788DA452">
+            <wp:extent cx="5257800" cy="3268980"/>
+            <wp:effectExtent l="0" t="0" r="0" b="7620"/>
+            <wp:docPr id="12" name="Imagen 12" descr="Escala de tiempo&#10;&#10;Descripción generada automáticamente con confianza media"/>
+            <wp:cNvGraphicFramePr>
+              <a:graphicFrameLocks xmlns:a="http://schemas.openxmlformats.org/drawingml/2006/main" noChangeAspect="1"/>
+            </wp:cNvGraphicFramePr>
+            <a:graphic xmlns:a="http://schemas.openxmlformats.org/drawingml/2006/main">
+              <a:graphicData uri="http://schemas.openxmlformats.org/drawingml/2006/picture">
+                <pic:pic xmlns:pic="http://schemas.openxmlformats.org/drawingml/2006/picture">
+                  <pic:nvPicPr>
+                    <pic:cNvPr id="12" name="Imagen 12" descr="Escala de tiempo&#10;&#10;Descripción generada automáticamente con confianza media"/>
+                    <pic:cNvPicPr/>
+                  </pic:nvPicPr>
+                  <pic:blipFill rotWithShape="1">
+                    <a:blip r:embed="rId21"/>
+                    <a:srcRect l="1901" t="2517" r="4412" b="7515"/>
+                    <a:stretch/>
+                  </pic:blipFill>
+                  <pic:spPr bwMode="auto">
+                    <a:xfrm>
+                      <a:off x="0" y="0"/>
+                      <a:ext cx="5257800" cy="3268980"/>
+                    </a:xfrm>
+                    <a:prstGeom prst="rect">
+                      <a:avLst/>
+                    </a:prstGeom>
+                    <a:ln>
+                      <a:noFill/>
+                    </a:ln>
+                    <a:extLst>
+                      <a:ext uri="{53640926-AAD7-44D8-BBD7-CCE9431645EC}">
+                        <a14:shadowObscured xmlns:a14="http://schemas.microsoft.com/office/drawing/2010/main"/>
+                      </a:ext>
+                    </a:extLst>
+                  </pic:spPr>
+                </pic:pic>
+              </a:graphicData>
+            </a:graphic>
+          </wp:inline>
+        </w:drawing>
+      </w:r>
+    </w:p>
+    <w:p>
+      <w:pPr>
+        <w:rPr>
+          <w:lang w:val="es-419"/>
+        </w:rPr>
+      </w:pPr>
+      <w:r>
+        <w:rPr>
+          <w:lang w:val="es-419"/>
+        </w:rPr>
+        <w:t>Y agregamos</w:t>
+      </w:r>
+    </w:p>
+    <w:p>
+      <w:pPr>
+        <w:rPr>
+          <w:lang w:val="es-419"/>
+        </w:rPr>
+      </w:pPr>
+      <w:r>
+        <w:rPr>
+          <w:noProof/>
+        </w:rPr>
+        <w:drawing>
+          <wp:inline distT="0" distB="0" distL="0" distR="0" wp14:anchorId="439BE964" wp14:editId="17E04A01">
+            <wp:extent cx="5612130" cy="1123315"/>
+            <wp:effectExtent l="0" t="0" r="7620" b="635"/>
+            <wp:docPr id="13" name="Imagen 13" descr="Interfaz de usuario gráfica, Aplicación, Teams&#10;&#10;Descripción generada automáticamente"/>
+            <wp:cNvGraphicFramePr>
+              <a:graphicFrameLocks xmlns:a="http://schemas.openxmlformats.org/drawingml/2006/main" noChangeAspect="1"/>
+            </wp:cNvGraphicFramePr>
+            <a:graphic xmlns:a="http://schemas.openxmlformats.org/drawingml/2006/main">
+              <a:graphicData uri="http://schemas.openxmlformats.org/drawingml/2006/picture">
+                <pic:pic xmlns:pic="http://schemas.openxmlformats.org/drawingml/2006/picture">
+                  <pic:nvPicPr>
+                    <pic:cNvPr id="13" name="Imagen 13" descr="Interfaz de usuario gráfica, Aplicación, Teams&#10;&#10;Descripción generada automáticamente"/>
+                    <pic:cNvPicPr/>
+                  </pic:nvPicPr>
+                  <pic:blipFill>
+                    <a:blip r:embed="rId22"/>
+                    <a:stretch>
+                      <a:fillRect/>
+                    </a:stretch>
+                  </pic:blipFill>
+                  <pic:spPr>
+                    <a:xfrm>
+                      <a:off x="0" y="0"/>
+                      <a:ext cx="5612130" cy="1123315"/>
+                    </a:xfrm>
+                    <a:prstGeom prst="rect">
+                      <a:avLst/>
+                    </a:prstGeom>
+                  </pic:spPr>
+                </pic:pic>
+              </a:graphicData>
+            </a:graphic>
+          </wp:inline>
+        </w:drawing>
+      </w:r>
+    </w:p>
+    <w:p>
+      <w:pPr>
+        <w:rPr>
+          <w:lang w:val="es-419"/>
+        </w:rPr>
+      </w:pPr>
+      <w:r>
+        <w:rPr>
+          <w:lang w:val="es-419"/>
+        </w:rPr>
+        <w:t>Elegir la opción:</w:t>
+      </w:r>
+    </w:p>
+    <w:p>
+      <w:pPr>
+        <w:rPr>
+          <w:lang w:val="es-419"/>
+        </w:rPr>
+      </w:pPr>
+      <w:r>
+        <w:rPr>
+          <w:noProof/>
+        </w:rPr>
+        <w:drawing>
+          <wp:inline distT="0" distB="0" distL="0" distR="0" wp14:anchorId="5A3CA683" wp14:editId="201B5916">
+            <wp:extent cx="4526280" cy="2475677"/>
+            <wp:effectExtent l="0" t="0" r="7620" b="1270"/>
+            <wp:docPr id="14" name="Imagen 14" descr="Texto&#10;&#10;Descripción generada automáticamente"/>
+            <wp:cNvGraphicFramePr>
+              <a:graphicFrameLocks xmlns:a="http://schemas.openxmlformats.org/drawingml/2006/main" noChangeAspect="1"/>
+            </wp:cNvGraphicFramePr>
+            <a:graphic xmlns:a="http://schemas.openxmlformats.org/drawingml/2006/main">
+              <a:graphicData uri="http://schemas.openxmlformats.org/drawingml/2006/picture">
+                <pic:pic xmlns:pic="http://schemas.openxmlformats.org/drawingml/2006/picture">
+                  <pic:nvPicPr>
+                    <pic:cNvPr id="14" name="Imagen 14" descr="Texto&#10;&#10;Descripción generada automáticamente"/>
+                    <pic:cNvPicPr/>
+                  </pic:nvPicPr>
+                  <pic:blipFill>
+                    <a:blip r:embed="rId23"/>
+                    <a:stretch>
+                      <a:fillRect/>
+                    </a:stretch>
+                  </pic:blipFill>
+                  <pic:spPr>
+                    <a:xfrm>
+                      <a:off x="0" y="0"/>
+                      <a:ext cx="4532922" cy="2479310"/>
+                    </a:xfrm>
+                    <a:prstGeom prst="rect">
+                      <a:avLst/>
+                    </a:prstGeom>
+                  </pic:spPr>
+                </pic:pic>
+              </a:graphicData>
+            </a:graphic>
+          </wp:inline>
+        </w:drawing>
+      </w:r>
+    </w:p>
+    <w:p>
+      <w:pPr>
+        <w:rPr>
+          <w:lang w:val="es-419"/>
+        </w:rPr>
+      </w:pPr>
+    </w:p>
+    <w:p>
+      <w:pPr>
+        <w:rPr>
+          <w:lang w:val="es-419"/>
+        </w:rPr>
+      </w:pPr>
+    </w:p>
+    <w:p>
+      <w:pPr>
+        <w:rPr>
+          <w:lang w:val="es-419"/>
+        </w:rPr>
+      </w:pPr>
+      <w:r>
+        <w:rPr>
+          <w:lang w:val="es-419"/>
+        </w:rPr>
+        <w:t xml:space="preserve">Luego de crear el </w:t>
+      </w:r>
+      <w:proofErr w:type="spellStart"/>
+      <w:r>
+        <w:rPr>
+          <w:lang w:val="es-419"/>
+        </w:rPr>
+        <w:t>iftt</w:t>
+      </w:r>
+      <w:proofErr w:type="spellEnd"/>
+      <w:r>
+        <w:rPr>
+          <w:lang w:val="es-419"/>
+        </w:rPr>
+        <w:t xml:space="preserve"> (Es importante crear la ruta en Drive para que quede en un lugar público o de conocimiento de todos).</w:t>
+      </w:r>
+    </w:p>
+    <w:p>
+      <w:pPr>
+        <w:rPr>
+          <w:lang w:val="es-419"/>
+        </w:rPr>
+      </w:pPr>
+      <w:r>
+        <w:rPr>
+          <w:noProof/>
+        </w:rPr>
+        <w:drawing>
+          <wp:inline distT="0" distB="0" distL="0" distR="0" wp14:anchorId="3CCB5841" wp14:editId="68B62694">
+            <wp:extent cx="2352601" cy="2872740"/>
+            <wp:effectExtent l="0" t="0" r="0" b="3810"/>
+            <wp:docPr id="15" name="Imagen 15" descr="Interfaz de usuario gráfica, Texto, Aplicación, Chat o mensaje de texto&#10;&#10;Descripción generada automáticamente"/>
+            <wp:cNvGraphicFramePr>
+              <a:graphicFrameLocks xmlns:a="http://schemas.openxmlformats.org/drawingml/2006/main" noChangeAspect="1"/>
+            </wp:cNvGraphicFramePr>
+            <a:graphic xmlns:a="http://schemas.openxmlformats.org/drawingml/2006/main">
+              <a:graphicData uri="http://schemas.openxmlformats.org/drawingml/2006/picture">
+                <pic:pic xmlns:pic="http://schemas.openxmlformats.org/drawingml/2006/picture">
+                  <pic:nvPicPr>
+                    <pic:cNvPr id="15" name="Imagen 15" descr="Interfaz de usuario gráfica, Texto, Aplicación, Chat o mensaje de texto&#10;&#10;Descripción generada automáticamente"/>
+                    <pic:cNvPicPr/>
+                  </pic:nvPicPr>
+                  <pic:blipFill>
+                    <a:blip r:embed="rId24"/>
+                    <a:stretch>
+                      <a:fillRect/>
+                    </a:stretch>
+                  </pic:blipFill>
+                  <pic:spPr>
+                    <a:xfrm>
+                      <a:off x="0" y="0"/>
+                      <a:ext cx="2360432" cy="2882302"/>
+                    </a:xfrm>
+                    <a:prstGeom prst="rect">
+                      <a:avLst/>
+                    </a:prstGeom>
+                  </pic:spPr>
+                </pic:pic>
+              </a:graphicData>
+            </a:graphic>
+          </wp:inline>
+        </w:drawing>
+      </w:r>
+    </w:p>
+    <w:p>
+      <w:pPr>
+        <w:rPr>
+          <w:lang w:val="es-419"/>
+        </w:rPr>
+      </w:pPr>
+      <w:r>
+        <w:rPr>
+          <w:lang w:val="es-419"/>
+        </w:rPr>
+        <w:t>Luego buscamos la llave única del servicio</w:t>
+      </w:r>
+    </w:p>
+    <w:p>
+      <w:pPr>
+        <w:rPr>
+          <w:lang w:val="es-419"/>
+        </w:rPr>
+      </w:pPr>
+      <w:r>
+        <w:rPr>
+          <w:noProof/>
+        </w:rPr>
+        <w:drawing>
+          <wp:inline distT="0" distB="0" distL="0" distR="0" wp14:anchorId="288647A8" wp14:editId="4277B15A">
+            <wp:extent cx="2676525" cy="4143375"/>
+            <wp:effectExtent l="0" t="0" r="9525" b="9525"/>
+            <wp:docPr id="16" name="Imagen 16" descr="Texto&#10;&#10;Descripción generada automáticamente con confianza media"/>
+            <wp:cNvGraphicFramePr>
+              <a:graphicFrameLocks xmlns:a="http://schemas.openxmlformats.org/drawingml/2006/main" noChangeAspect="1"/>
+            </wp:cNvGraphicFramePr>
+            <a:graphic xmlns:a="http://schemas.openxmlformats.org/drawingml/2006/main">
+              <a:graphicData uri="http://schemas.openxmlformats.org/drawingml/2006/picture">
+                <pic:pic xmlns:pic="http://schemas.openxmlformats.org/drawingml/2006/picture">
+                  <pic:nvPicPr>
+                    <pic:cNvPr id="16" name="Imagen 16" descr="Texto&#10;&#10;Descripción generada automáticamente con confianza media"/>
+                    <pic:cNvPicPr/>
+                  </pic:nvPicPr>
+                  <pic:blipFill>
+                    <a:blip r:embed="rId25"/>
+                    <a:stretch>
+                      <a:fillRect/>
+                    </a:stretch>
+                  </pic:blipFill>
+                  <pic:spPr>
+                    <a:xfrm>
+                      <a:off x="0" y="0"/>
+                      <a:ext cx="2676525" cy="4143375"/>
+                    </a:xfrm>
+                    <a:prstGeom prst="rect">
+                      <a:avLst/>
+                    </a:prstGeom>
+                  </pic:spPr>
+                </pic:pic>
+              </a:graphicData>
+            </a:graphic>
+          </wp:inline>
+        </w:drawing>
+      </w:r>
+    </w:p>
+    <w:p>
+      <w:pPr>
+        <w:rPr>
+          <w:lang w:val="es-419"/>
+        </w:rPr>
+      </w:pPr>
+      <w:r>
+        <w:rPr>
+          <w:noProof/>
+        </w:rPr>
+        <w:lastRenderedPageBreak/>
+        <w:drawing>
+          <wp:inline distT="0" distB="0" distL="0" distR="0" wp14:anchorId="1A97A937" wp14:editId="3219E9AC">
+            <wp:extent cx="2682240" cy="1549921"/>
+            <wp:effectExtent l="0" t="0" r="3810" b="0"/>
+            <wp:docPr id="17" name="Imagen 17" descr="Interfaz de usuario gráfica, Texto, Aplicación&#10;&#10;Descripción generada automáticamente"/>
+            <wp:cNvGraphicFramePr>
+              <a:graphicFrameLocks xmlns:a="http://schemas.openxmlformats.org/drawingml/2006/main" noChangeAspect="1"/>
+            </wp:cNvGraphicFramePr>
+            <a:graphic xmlns:a="http://schemas.openxmlformats.org/drawingml/2006/main">
+              <a:graphicData uri="http://schemas.openxmlformats.org/drawingml/2006/picture">
+                <pic:pic xmlns:pic="http://schemas.openxmlformats.org/drawingml/2006/picture">
+                  <pic:nvPicPr>
+                    <pic:cNvPr id="17" name="Imagen 17" descr="Interfaz de usuario gráfica, Texto, Aplicación&#10;&#10;Descripción generada automáticamente"/>
+                    <pic:cNvPicPr/>
+                  </pic:nvPicPr>
+                  <pic:blipFill>
+                    <a:blip r:embed="rId26"/>
+                    <a:stretch>
+                      <a:fillRect/>
+                    </a:stretch>
+                  </pic:blipFill>
+                  <pic:spPr>
+                    <a:xfrm>
+                      <a:off x="0" y="0"/>
+                      <a:ext cx="2693735" cy="1556563"/>
+                    </a:xfrm>
+                    <a:prstGeom prst="rect">
+                      <a:avLst/>
+                    </a:prstGeom>
+                  </pic:spPr>
+                </pic:pic>
+              </a:graphicData>
+            </a:graphic>
+          </wp:inline>
+        </w:drawing>
+      </w:r>
+    </w:p>
+    <w:p>
+      <w:pPr>
+        <w:rPr>
+          <w:lang w:val="es-419"/>
+        </w:rPr>
+      </w:pPr>
+    </w:p>
+    <w:p>
+      <w:pPr>
+        <w:rPr>
+          <w:u w:val="single"/>
+          <w:lang w:val="es-419"/>
+        </w:rPr>
+      </w:pPr>
+      <w:r>
+        <w:rPr>
+          <w:lang w:val="es-419"/>
+        </w:rPr>
+        <w:t xml:space="preserve">Ingresamos luego a </w:t>
+      </w:r>
+      <w:proofErr w:type="spellStart"/>
+      <w:r>
+        <w:rPr>
+          <w:lang w:val="es-419"/>
+        </w:rPr>
+        <w:t>Documentation</w:t>
+      </w:r>
+      <w:proofErr w:type="spellEnd"/>
+    </w:p>
+    <w:p>
+      <w:pPr>
+        <w:rPr>
+          <w:lang w:val="es-419"/>
+        </w:rPr>
+      </w:pPr>
+      <w:r>
+        <w:rPr>
+          <w:noProof/>
+        </w:rPr>
+        <w:drawing>
+          <wp:inline distT="0" distB="0" distL="0" distR="0" wp14:anchorId="438912F7" wp14:editId="5CD5D17D">
+            <wp:extent cx="5612130" cy="1431925"/>
+            <wp:effectExtent l="0" t="0" r="7620" b="0"/>
+            <wp:docPr id="18" name="Imagen 18" descr="Interfaz de usuario gráfica, Aplicación&#10;&#10;Descripción generada automáticamente"/>
+            <wp:cNvGraphicFramePr>
+              <a:graphicFrameLocks xmlns:a="http://schemas.openxmlformats.org/drawingml/2006/main" noChangeAspect="1"/>
+            </wp:cNvGraphicFramePr>
+            <a:graphic xmlns:a="http://schemas.openxmlformats.org/drawingml/2006/main">
+              <a:graphicData uri="http://schemas.openxmlformats.org/drawingml/2006/picture">
+                <pic:pic xmlns:pic="http://schemas.openxmlformats.org/drawingml/2006/picture">
+                  <pic:nvPicPr>
+                    <pic:cNvPr id="18" name="Imagen 18" descr="Interfaz de usuario gráfica, Aplicación&#10;&#10;Descripción generada automáticamente"/>
+                    <pic:cNvPicPr/>
+                  </pic:nvPicPr>
+                  <pic:blipFill>
+                    <a:blip r:embed="rId27"/>
+                    <a:stretch>
+                      <a:fillRect/>
+                    </a:stretch>
+                  </pic:blipFill>
+                  <pic:spPr>
+                    <a:xfrm>
+                      <a:off x="0" y="0"/>
+                      <a:ext cx="5612130" cy="1431925"/>
+                    </a:xfrm>
+                    <a:prstGeom prst="rect">
+                      <a:avLst/>
+                    </a:prstGeom>
+                  </pic:spPr>
+                </pic:pic>
+              </a:graphicData>
+            </a:graphic>
+          </wp:inline>
+        </w:drawing>
+      </w:r>
+    </w:p>
+    <w:p>
+      <w:pPr>
+        <w:rPr>
+          <w:lang w:val="es-419"/>
+        </w:rPr>
+      </w:pPr>
+      <w:r>
+        <w:rPr>
+          <w:noProof/>
+        </w:rPr>
+        <w:drawing>
+          <wp:inline distT="0" distB="0" distL="0" distR="0" wp14:anchorId="7E489FF1" wp14:editId="7345356A">
+            <wp:extent cx="5612130" cy="1690370"/>
+            <wp:effectExtent l="0" t="0" r="7620" b="5080"/>
+            <wp:docPr id="19" name="Imagen 19" descr="Interfaz de usuario gráfica, Aplicación, Word&#10;&#10;Descripción generada automáticamente"/>
+            <wp:cNvGraphicFramePr>
+              <a:graphicFrameLocks xmlns:a="http://schemas.openxmlformats.org/drawingml/2006/main" noChangeAspect="1"/>
+            </wp:cNvGraphicFramePr>
+            <a:graphic xmlns:a="http://schemas.openxmlformats.org/drawingml/2006/main">
+              <a:graphicData uri="http://schemas.openxmlformats.org/drawingml/2006/picture">
+                <pic:pic xmlns:pic="http://schemas.openxmlformats.org/drawingml/2006/picture">
+                  <pic:nvPicPr>
+                    <pic:cNvPr id="19" name="Imagen 19" descr="Interfaz de usuario gráfica, Aplicación, Word&#10;&#10;Descripción generada automáticamente"/>
+                    <pic:cNvPicPr/>
+                  </pic:nvPicPr>
+                  <pic:blipFill>
+                    <a:blip r:embed="rId28"/>
+                    <a:stretch>
+                      <a:fillRect/>
+                    </a:stretch>
+                  </pic:blipFill>
+                  <pic:spPr>
+                    <a:xfrm>
+                      <a:off x="0" y="0"/>
+                      <a:ext cx="5612130" cy="1690370"/>
+                    </a:xfrm>
+                    <a:prstGeom prst="rect">
+                      <a:avLst/>
+                    </a:prstGeom>
+                  </pic:spPr>
+                </pic:pic>
+              </a:graphicData>
+            </a:graphic>
+          </wp:inline>
+        </w:drawing>
+      </w:r>
+    </w:p>
+    <w:p>
+      <w:pPr>
+        <w:rPr>
+          <w:u w:val="single"/>
+          <w:lang w:val="es-419"/>
+        </w:rPr>
+      </w:pPr>
+    </w:p>
+    <w:p>
+      <w:pPr>
+        <w:rPr>
+          <w:b/>
+          <w:bCs/>
+          <w:sz w:val="28"/>
+          <w:szCs w:val="28"/>
+          <w:lang w:val="es-419"/>
+        </w:rPr>
+      </w:pPr>
+      <w:r>
+        <w:rPr>
+          <w:b/>
+          <w:bCs/>
+          <w:sz w:val="28"/>
+          <w:szCs w:val="28"/>
+          <w:lang w:val="es-419"/>
+        </w:rPr>
+        <w:t>Diseño de la PCB</w:t>
+      </w:r>
+      <w:r>
+        <w:rPr>
+          <w:b/>
+          <w:bCs/>
+          <w:sz w:val="28"/>
+          <w:szCs w:val="28"/>
+          <w:lang w:val="es-419"/>
+        </w:rPr>
+        <w:t>:</w:t>
+      </w:r>
+    </w:p>
+    <w:p>
+      <w:pPr>
+        <w:rPr>
+          <w:lang w:val="es-419"/>
+        </w:rPr>
+      </w:pPr>
+      <w:r>
+        <w:rPr>
+          <w:lang w:val="es-419"/>
+        </w:rPr>
+        <w:t>Para soportar todos los componentes electrónicos de manera confiable, se plantea el diseño y la creación de una PCB (</w:t>
+      </w:r>
+      <w:proofErr w:type="spellStart"/>
+      <w:r>
+        <w:rPr>
+          <w:lang w:val="es-419"/>
+        </w:rPr>
+        <w:t>Printed</w:t>
+      </w:r>
+      <w:proofErr w:type="spellEnd"/>
+      <w:r>
+        <w:rPr>
+          <w:lang w:val="es-419"/>
+        </w:rPr>
+        <w:t xml:space="preserve"> </w:t>
+      </w:r>
+      <w:proofErr w:type="spellStart"/>
+      <w:r>
+        <w:rPr>
+          <w:lang w:val="es-419"/>
+        </w:rPr>
+        <w:t>Circuit</w:t>
+      </w:r>
+      <w:proofErr w:type="spellEnd"/>
+      <w:r>
+        <w:rPr>
+          <w:lang w:val="es-419"/>
+        </w:rPr>
+        <w:t xml:space="preserve"> </w:t>
+      </w:r>
+      <w:proofErr w:type="spellStart"/>
+      <w:r>
+        <w:rPr>
+          <w:lang w:val="es-419"/>
+        </w:rPr>
+        <w:t>Board</w:t>
+      </w:r>
+      <w:proofErr w:type="spellEnd"/>
+      <w:r>
+        <w:rPr>
+          <w:lang w:val="es-419"/>
+        </w:rPr>
+        <w:t>), encargada de soportar todos los componentes electrónicos, además de hacer sus conexiones eléctricas respectivas sin necesidad de cableado externo, lo que elimina las posibilidades de error y riesgo en una implementación de este tipo.</w:t>
+      </w:r>
+    </w:p>
+    <w:p>
+      <w:pPr>
+        <w:rPr>
+          <w:lang w:val="es-419"/>
+        </w:rPr>
+      </w:pPr>
+      <w:r>
+        <w:rPr>
+          <w:lang w:val="es-419"/>
+        </w:rPr>
+        <w:t xml:space="preserve">El software utilizado es KiCad, una de sus principales características es que es libre, lo que permite ser usado de manera no solo académica si no comercial, adicionalmente la misma comunidad </w:t>
+      </w:r>
+      <w:r>
+        <w:rPr>
+          <w:lang w:val="es-419"/>
+        </w:rPr>
+        <w:t xml:space="preserve">se </w:t>
+      </w:r>
+      <w:r>
+        <w:rPr>
+          <w:lang w:val="es-419"/>
+        </w:rPr>
+        <w:t>encarga de estar constantemente mejorando la plataforma.</w:t>
+      </w:r>
+    </w:p>
+    <w:p>
+      <w:pPr>
+        <w:rPr>
+          <w:lang w:val="es-419"/>
+        </w:rPr>
+      </w:pPr>
+      <w:r>
+        <w:rPr>
+          <w:lang w:val="es-419"/>
+        </w:rPr>
+        <w:t xml:space="preserve">Para el diseño de la PCB se procede a crear primero el esquemático </w:t>
+      </w:r>
+    </w:p>
+    <w:p>
+      <w:pPr>
+        <w:rPr>
+          <w:lang w:val="es-419"/>
+        </w:rPr>
+      </w:pPr>
+    </w:p>
+    <w:p>
+      <w:pPr>
+        <w:rPr>
+          <w:lang w:val="es-419"/>
+        </w:rPr>
+      </w:pPr>
+      <w:r>
+        <w:rPr>
+          <w:lang w:val="es-419"/>
+        </w:rPr>
+        <w:lastRenderedPageBreak/>
+        <w:t xml:space="preserve">Contenido de la PCB: </w:t>
+      </w:r>
+    </w:p>
+    <w:p>
+      <w:pPr>
+        <w:pStyle w:val="Prrafodelista"/>
+        <w:numPr>
+          <w:ilvl w:val="0"/>
+          <w:numId w:val="1"/>
+        </w:numPr>
+        <w:rPr>
+          <w:lang w:val="es-419"/>
+        </w:rPr>
+      </w:pPr>
+      <w:r>
+        <w:rPr>
+          <w:lang w:val="es-419"/>
+        </w:rPr>
+        <w:t>Led de estado</w:t>
+      </w:r>
+    </w:p>
+    <w:p>
+      <w:pPr>
+        <w:pStyle w:val="Prrafodelista"/>
+        <w:numPr>
+          <w:ilvl w:val="0"/>
+          <w:numId w:val="1"/>
+        </w:numPr>
+        <w:rPr>
+          <w:lang w:val="es-419"/>
+        </w:rPr>
+      </w:pPr>
+      <w:r>
+        <w:rPr>
+          <w:lang w:val="es-419"/>
+        </w:rPr>
+        <w:t>Puntos de prueba</w:t>
+      </w:r>
+    </w:p>
+    <w:p>
+      <w:pPr>
+        <w:pStyle w:val="Prrafodelista"/>
+        <w:numPr>
+          <w:ilvl w:val="0"/>
+          <w:numId w:val="1"/>
+        </w:numPr>
+        <w:rPr>
+          <w:lang w:val="es-419"/>
+        </w:rPr>
+      </w:pPr>
+      <w:r>
+        <w:rPr>
+          <w:lang w:val="es-419"/>
+        </w:rPr>
+        <w:t>Componentes</w:t>
+      </w:r>
+    </w:p>
+    <w:p>
+      <w:pPr>
+        <w:pStyle w:val="Prrafodelista"/>
+        <w:numPr>
+          <w:ilvl w:val="0"/>
+          <w:numId w:val="1"/>
+        </w:numPr>
+        <w:rPr>
+          <w:lang w:val="es-419"/>
+        </w:rPr>
+      </w:pPr>
+      <w:r>
+        <w:rPr>
+          <w:lang w:val="es-419"/>
+        </w:rPr>
+        <w:t xml:space="preserve">Conectores paralelos al componente (para evitar tener que haces una nueva </w:t>
+      </w:r>
+      <w:proofErr w:type="spellStart"/>
+      <w:r>
+        <w:rPr>
+          <w:lang w:val="es-419"/>
+        </w:rPr>
+        <w:t>pcb</w:t>
+      </w:r>
+      <w:proofErr w:type="spellEnd"/>
+      <w:r>
+        <w:rPr>
+          <w:lang w:val="es-419"/>
+        </w:rPr>
+        <w:t xml:space="preserve"> en caso de error) </w:t>
+      </w:r>
+    </w:p>
+    <w:p>
+      <w:pPr>
+        <w:pStyle w:val="Prrafodelista"/>
+        <w:numPr>
+          <w:ilvl w:val="0"/>
+          <w:numId w:val="1"/>
+        </w:numPr>
+        <w:rPr>
+          <w:lang w:val="es-419"/>
+        </w:rPr>
+      </w:pPr>
+      <w:r>
+        <w:rPr>
+          <w:lang w:val="es-419"/>
+        </w:rPr>
+        <w:t xml:space="preserve">Conexiones a pines no usados </w:t>
+      </w:r>
+    </w:p>
+    <w:p>
+      <w:pPr>
+        <w:pStyle w:val="Prrafodelista"/>
+        <w:numPr>
+          <w:ilvl w:val="0"/>
+          <w:numId w:val="1"/>
+        </w:numPr>
+        <w:rPr>
+          <w:lang w:val="es-419"/>
+        </w:rPr>
+      </w:pPr>
+      <w:r>
+        <w:rPr>
+          <w:lang w:val="es-419"/>
+        </w:rPr>
+        <w:t>Terminales de alimentación externa</w:t>
+      </w:r>
+    </w:p>
+    <w:p>
+      <w:pPr>
+        <w:rPr>
+          <w:lang w:val="es-419"/>
+        </w:rPr>
+      </w:pPr>
+    </w:p>
+    <w:p>
+      <w:pPr>
+        <w:rPr>
+          <w:lang w:val="es-419"/>
+        </w:rPr>
+      </w:pPr>
+    </w:p>
+    <w:p>
+      <w:pPr>
+        <w:rPr>
+          <w:b/>
+          <w:bCs/>
+          <w:lang w:val="es-419"/>
+        </w:rPr>
+      </w:pPr>
+      <w:r>
+        <w:rPr>
+          <w:b/>
+          <w:bCs/>
+          <w:lang w:val="es-419"/>
+        </w:rPr>
+        <w:t xml:space="preserve">Esquemático de la PCB: </w:t>
+      </w:r>
+    </w:p>
+    <w:p>
+      <w:pPr>
+        <w:rPr>
+          <w:lang w:val="es-419"/>
+        </w:rPr>
+      </w:pPr>
+      <w:r>
+        <w:rPr>
+          <w:lang w:val="es-419"/>
+        </w:rPr>
+        <w:t xml:space="preserve">El esquemático es el lugar de la PCB donde se insertan los símbolos eléctricos que representan cada componente del circuito total, </w:t>
+      </w:r>
+      <w:r>
+        <w:rPr>
+          <w:lang w:val="es-419"/>
+        </w:rPr>
+        <w:t>dichos componentes se ingresan dentro de una hoja de trabajo haciendo uso de todas las librerías que presenta KiCad a disposición, la vista final de todos los componentes de la PCB se puede apreciar en la siguiente figura.</w:t>
+      </w:r>
+    </w:p>
+    <w:p>
+      <w:pPr>
+        <w:rPr>
+          <w:lang w:val="es-419"/>
+        </w:rPr>
+      </w:pPr>
+      <w:r>
+        <w:rPr>
+          <w:noProof/>
+        </w:rPr>
+        <w:drawing>
+          <wp:inline distT="0" distB="0" distL="0" distR="0" wp14:anchorId="11B3FC3D" wp14:editId="69865D8B">
+            <wp:extent cx="5612130" cy="3441700"/>
+            <wp:effectExtent l="0" t="0" r="7620" b="6350"/>
+            <wp:docPr id="23" name="Imagen 23" descr="Diagrama&#10;&#10;Descripción generada automáticamente con confianza media"/>
+            <wp:cNvGraphicFramePr>
+              <a:graphicFrameLocks xmlns:a="http://schemas.openxmlformats.org/drawingml/2006/main" noChangeAspect="1"/>
+            </wp:cNvGraphicFramePr>
+            <a:graphic xmlns:a="http://schemas.openxmlformats.org/drawingml/2006/main">
+              <a:graphicData uri="http://schemas.openxmlformats.org/drawingml/2006/picture">
+                <pic:pic xmlns:pic="http://schemas.openxmlformats.org/drawingml/2006/picture">
+                  <pic:nvPicPr>
+                    <pic:cNvPr id="23" name="Imagen 23" descr="Diagrama&#10;&#10;Descripción generada automáticamente con confianza media"/>
+                    <pic:cNvPicPr/>
+                  </pic:nvPicPr>
+                  <pic:blipFill>
+                    <a:blip r:embed="rId29"/>
+                    <a:stretch>
+                      <a:fillRect/>
+                    </a:stretch>
+                  </pic:blipFill>
+                  <pic:spPr>
+                    <a:xfrm>
+                      <a:off x="0" y="0"/>
+                      <a:ext cx="5612130" cy="3441700"/>
+                    </a:xfrm>
+                    <a:prstGeom prst="rect">
+                      <a:avLst/>
+                    </a:prstGeom>
+                  </pic:spPr>
+                </pic:pic>
+              </a:graphicData>
+            </a:graphic>
+          </wp:inline>
+        </w:drawing>
+      </w:r>
+    </w:p>
+    <w:p>
+      <w:pPr>
+        <w:rPr>
+          <w:lang w:val="es-419"/>
+        </w:rPr>
+      </w:pPr>
+      <w:r>
+        <w:rPr>
+          <w:lang w:val="es-419"/>
+        </w:rPr>
+        <w:t>Donde las conexiones se hacen por la inserción etiquetas de red, esto evita manejar grandes cantidades de cableados en el esquema, que por otra parte se reemplazan con los títulos correspondientes a los nodos, sin embargo, dichos nodos posteriormente deben ser conectador de forma manual en el diseño de la PCB de manera física.</w:t>
+      </w:r>
+    </w:p>
+    <w:p>
+      <w:pPr>
+        <w:rPr>
+          <w:b/>
+          <w:bCs/>
+          <w:sz w:val="28"/>
+          <w:szCs w:val="28"/>
+          <w:lang w:val="es-419"/>
+        </w:rPr>
+      </w:pPr>
+      <w:r>
+        <w:rPr>
+          <w:b/>
+          <w:bCs/>
+          <w:sz w:val="28"/>
+          <w:szCs w:val="28"/>
+          <w:lang w:val="es-419"/>
+        </w:rPr>
+        <w:t>Huellas de la PCB:</w:t>
+      </w:r>
+    </w:p>
+    <w:p>
+      <w:pPr>
+        <w:rPr>
+          <w:lang w:val="es-419"/>
+        </w:rPr>
+      </w:pPr>
+      <w:r>
+        <w:rPr>
+          <w:lang w:val="es-419"/>
+        </w:rPr>
+        <w:lastRenderedPageBreak/>
+        <w:t>Posteriormente a tener el esquema montado se debe hacer uso de las huellas, las cuales representan como físicamente se va a conectar dicho elemento o que forma toma, las huellas se pueden asignar desde el ícono enseñado a continuación:</w:t>
+      </w:r>
+    </w:p>
+    <w:p>
+      <w:pPr>
+        <w:rPr>
+          <w:lang w:val="es-419"/>
+        </w:rPr>
+      </w:pPr>
+      <w:r>
+        <w:rPr>
+          <w:noProof/>
+        </w:rPr>
+        <w:drawing>
+          <wp:inline distT="0" distB="0" distL="0" distR="0" wp14:anchorId="20BD1464" wp14:editId="10C3FB73">
+            <wp:extent cx="5267325" cy="733425"/>
+            <wp:effectExtent l="0" t="0" r="9525" b="9525"/>
+            <wp:docPr id="25" name="Imagen 25" descr="Interfaz de usuario gráfica, Aplicación&#10;&#10;Descripción generada automáticamente"/>
+            <wp:cNvGraphicFramePr>
+              <a:graphicFrameLocks xmlns:a="http://schemas.openxmlformats.org/drawingml/2006/main" noChangeAspect="1"/>
+            </wp:cNvGraphicFramePr>
+            <a:graphic xmlns:a="http://schemas.openxmlformats.org/drawingml/2006/main">
+              <a:graphicData uri="http://schemas.openxmlformats.org/drawingml/2006/picture">
+                <pic:pic xmlns:pic="http://schemas.openxmlformats.org/drawingml/2006/picture">
+                  <pic:nvPicPr>
+                    <pic:cNvPr id="25" name="Imagen 25" descr="Interfaz de usuario gráfica, Aplicación&#10;&#10;Descripción generada automáticamente"/>
+                    <pic:cNvPicPr/>
+                  </pic:nvPicPr>
+                  <pic:blipFill>
+                    <a:blip r:embed="rId30"/>
+                    <a:stretch>
+                      <a:fillRect/>
+                    </a:stretch>
+                  </pic:blipFill>
+                  <pic:spPr>
+                    <a:xfrm>
+                      <a:off x="0" y="0"/>
+                      <a:ext cx="5267325" cy="733425"/>
+                    </a:xfrm>
+                    <a:prstGeom prst="rect">
+                      <a:avLst/>
+                    </a:prstGeom>
+                  </pic:spPr>
+                </pic:pic>
+              </a:graphicData>
+            </a:graphic>
+          </wp:inline>
+        </w:drawing>
+      </w:r>
+    </w:p>
+    <w:p>
+      <w:pPr>
+        <w:rPr>
+          <w:lang w:val="es-419"/>
+        </w:rPr>
+      </w:pPr>
+      <w:r>
+        <w:rPr>
+          <w:noProof/>
+        </w:rPr>
+        <w:drawing>
+          <wp:inline distT="0" distB="0" distL="0" distR="0" wp14:anchorId="27DEEE57" wp14:editId="764AFEF9">
+            <wp:extent cx="5612130" cy="2744470"/>
+            <wp:effectExtent l="0" t="0" r="7620" b="0"/>
+            <wp:docPr id="26" name="Imagen 26" descr="Interfaz de usuario gráfica, Texto&#10;&#10;Descripción generada automáticamente"/>
+            <wp:cNvGraphicFramePr>
+              <a:graphicFrameLocks xmlns:a="http://schemas.openxmlformats.org/drawingml/2006/main" noChangeAspect="1"/>
+            </wp:cNvGraphicFramePr>
+            <a:graphic xmlns:a="http://schemas.openxmlformats.org/drawingml/2006/main">
+              <a:graphicData uri="http://schemas.openxmlformats.org/drawingml/2006/picture">
+                <pic:pic xmlns:pic="http://schemas.openxmlformats.org/drawingml/2006/picture">
+                  <pic:nvPicPr>
+                    <pic:cNvPr id="26" name="Imagen 26" descr="Interfaz de usuario gráfica, Texto&#10;&#10;Descripción generada automáticamente"/>
+                    <pic:cNvPicPr/>
+                  </pic:nvPicPr>
+                  <pic:blipFill>
+                    <a:blip r:embed="rId31"/>
+                    <a:stretch>
+                      <a:fillRect/>
+                    </a:stretch>
+                  </pic:blipFill>
+                  <pic:spPr>
+                    <a:xfrm>
+                      <a:off x="0" y="0"/>
+                      <a:ext cx="5612130" cy="2744470"/>
+                    </a:xfrm>
+                    <a:prstGeom prst="rect">
+                      <a:avLst/>
+                    </a:prstGeom>
+                  </pic:spPr>
+                </pic:pic>
+              </a:graphicData>
+            </a:graphic>
+          </wp:inline>
+        </w:drawing>
+      </w:r>
+    </w:p>
+    <w:p>
+      <w:pPr>
+        <w:rPr>
+          <w:lang w:val="es-419"/>
+        </w:rPr>
+      </w:pPr>
+      <w:r>
+        <w:rPr>
+          <w:lang w:val="es-419"/>
+        </w:rPr>
+        <w:t>Posteriormente a asignar todas las huellas se procede a hacer la conexión física de la PCB, la cual se observa a continuación:</w:t>
+      </w:r>
+    </w:p>
+    <w:p>
+      <w:pPr>
+        <w:rPr>
+          <w:lang w:val="es-419"/>
+        </w:rPr>
+      </w:pPr>
+    </w:p>
+    <w:p>
+      <w:pPr>
+        <w:rPr>
+          <w:b/>
+          <w:bCs/>
+          <w:sz w:val="28"/>
+          <w:szCs w:val="28"/>
+          <w:lang w:val="es-419"/>
+        </w:rPr>
+      </w:pPr>
+      <w:r>
+        <w:rPr>
+          <w:b/>
+          <w:bCs/>
+          <w:sz w:val="28"/>
+          <w:szCs w:val="28"/>
+          <w:lang w:val="es-419"/>
+        </w:rPr>
+        <w:t xml:space="preserve">Diseño Físico: </w:t>
+      </w:r>
+    </w:p>
+    <w:p>
+      <w:pPr>
+        <w:rPr>
+          <w:lang w:val="es-419"/>
+        </w:rPr>
+      </w:pPr>
+      <w:r>
+        <w:rPr>
+          <w:noProof/>
+        </w:rPr>
+        <w:lastRenderedPageBreak/>
+        <w:drawing>
+          <wp:inline distT="0" distB="0" distL="0" distR="0" wp14:anchorId="6DF53725" wp14:editId="7C4235A1">
+            <wp:extent cx="5612130" cy="3032125"/>
+            <wp:effectExtent l="0" t="0" r="7620" b="0"/>
+            <wp:docPr id="28" name="Imagen 28" descr="Pantalla de computadora&#10;&#10;Descripción generada automáticamente"/>
+            <wp:cNvGraphicFramePr>
+              <a:graphicFrameLocks xmlns:a="http://schemas.openxmlformats.org/drawingml/2006/main" noChangeAspect="1"/>
+            </wp:cNvGraphicFramePr>
+            <a:graphic xmlns:a="http://schemas.openxmlformats.org/drawingml/2006/main">
+              <a:graphicData uri="http://schemas.openxmlformats.org/drawingml/2006/picture">
+                <pic:pic xmlns:pic="http://schemas.openxmlformats.org/drawingml/2006/picture">
+                  <pic:nvPicPr>
+                    <pic:cNvPr id="28" name="Imagen 28" descr="Pantalla de computadora&#10;&#10;Descripción generada automáticamente"/>
+                    <pic:cNvPicPr/>
+                  </pic:nvPicPr>
+                  <pic:blipFill>
+                    <a:blip r:embed="rId32"/>
+                    <a:stretch>
+                      <a:fillRect/>
+                    </a:stretch>
+                  </pic:blipFill>
+                  <pic:spPr>
+                    <a:xfrm>
+                      <a:off x="0" y="0"/>
+                      <a:ext cx="5612130" cy="3032125"/>
+                    </a:xfrm>
+                    <a:prstGeom prst="rect">
+                      <a:avLst/>
+                    </a:prstGeom>
+                  </pic:spPr>
+                </pic:pic>
+              </a:graphicData>
+            </a:graphic>
+          </wp:inline>
+        </w:drawing>
+      </w:r>
+    </w:p>
+    <w:p>
+      <w:pPr>
+        <w:rPr>
+          <w:lang w:val="es-419"/>
+        </w:rPr>
+      </w:pPr>
+      <w:r>
+        <w:rPr>
+          <w:lang w:val="es-419"/>
+        </w:rPr>
+        <w:t>Donde las líneas blancas simbolizan las guías de ruta, que sirven como insumo de cuales elementos deben estar conectados, las líneas rojas simbolizan las conexiones ya existentes, y el color rojo simboliza la capa en la que se encuentra la pista, en este caso la prioridad es trabajar sobre una sola capa, debido a que se va a prototipar en una baquelita procesada con una CNC. Sin embargo, hay conexiones que se hacen complejas de realizar y se recurre a el uso de la segunda capa, pero en una menor medida para evitar un proceso de manufactura de la PCB más complejo.</w:t>
+      </w:r>
+    </w:p>
+    <w:p>
+      <w:pPr>
+        <w:rPr>
+          <w:lang w:val="es-419"/>
+        </w:rPr>
+      </w:pPr>
+      <w:r>
+        <w:rPr>
+          <w:lang w:val="es-419"/>
+        </w:rPr>
+        <w:t>La PCB con las pistas ya ubicadas y haciendo uso de la herramienta de rellenar la PCB con una conexión (En nuestro caso la tierra), queda de la siguiente manera:</w:t>
+      </w:r>
+    </w:p>
+    <w:p>
+      <w:pPr>
+        <w:rPr>
+          <w:lang w:val="es-419"/>
+        </w:rPr>
+      </w:pPr>
+      <w:r>
+        <w:rPr>
+          <w:noProof/>
+        </w:rPr>
+        <w:drawing>
+          <wp:inline distT="0" distB="0" distL="0" distR="0" wp14:anchorId="5DF01193" wp14:editId="25371860">
+            <wp:extent cx="4815455" cy="3108960"/>
+            <wp:effectExtent l="0" t="0" r="4445" b="0"/>
+            <wp:docPr id="31" name="Imagen 31" descr="Imagen que contiene electrónica, circuito, computadora&#10;&#10;Descripción generada automáticamente"/>
+            <wp:cNvGraphicFramePr>
+              <a:graphicFrameLocks xmlns:a="http://schemas.openxmlformats.org/drawingml/2006/main" noChangeAspect="1"/>
+            </wp:cNvGraphicFramePr>
+            <a:graphic xmlns:a="http://schemas.openxmlformats.org/drawingml/2006/main">
+              <a:graphicData uri="http://schemas.openxmlformats.org/drawingml/2006/picture">
+                <pic:pic xmlns:pic="http://schemas.openxmlformats.org/drawingml/2006/picture">
+                  <pic:nvPicPr>
+                    <pic:cNvPr id="31" name="Imagen 31" descr="Imagen que contiene electrónica, circuito, computadora&#10;&#10;Descripción generada automáticamente"/>
+                    <pic:cNvPicPr/>
+                  </pic:nvPicPr>
+                  <pic:blipFill>
+                    <a:blip r:embed="rId33"/>
+                    <a:stretch>
+                      <a:fillRect/>
+                    </a:stretch>
+                  </pic:blipFill>
+                  <pic:spPr>
+                    <a:xfrm>
+                      <a:off x="0" y="0"/>
+                      <a:ext cx="4820805" cy="3112414"/>
+                    </a:xfrm>
+                    <a:prstGeom prst="rect">
+                      <a:avLst/>
+                    </a:prstGeom>
+                  </pic:spPr>
+                </pic:pic>
+              </a:graphicData>
+            </a:graphic>
+          </wp:inline>
+        </w:drawing>
+      </w:r>
+    </w:p>
+    <w:p>
+      <w:pPr>
+        <w:rPr>
+          <w:lang w:val="es-419"/>
+        </w:rPr>
+      </w:pPr>
+      <w:r>
+        <w:rPr>
+          <w:lang w:val="es-419"/>
+        </w:rPr>
+        <w:t>Primera capa</w:t>
+      </w:r>
+    </w:p>
+    <w:p>
+      <w:pPr>
+        <w:rPr>
+          <w:lang w:val="es-419"/>
+        </w:rPr>
+      </w:pPr>
+    </w:p>
+    <w:p>
+      <w:pPr>
+        <w:rPr>
+          <w:lang w:val="es-419"/>
+        </w:rPr>
+      </w:pPr>
+      <w:r>
+        <w:rPr>
+          <w:noProof/>
+        </w:rPr>
+        <w:drawing>
+          <wp:inline distT="0" distB="0" distL="0" distR="0" wp14:anchorId="48D4503F" wp14:editId="19255DD0">
+            <wp:extent cx="4808427" cy="3466768"/>
+            <wp:effectExtent l="0" t="0" r="0" b="635"/>
+            <wp:docPr id="30" name="Imagen 30" descr="Imagen que contiene Diagrama&#10;&#10;Descripción generada automáticamente"/>
+            <wp:cNvGraphicFramePr>
+              <a:graphicFrameLocks xmlns:a="http://schemas.openxmlformats.org/drawingml/2006/main" noChangeAspect="1"/>
+            </wp:cNvGraphicFramePr>
+            <a:graphic xmlns:a="http://schemas.openxmlformats.org/drawingml/2006/main">
+              <a:graphicData uri="http://schemas.openxmlformats.org/drawingml/2006/picture">
+                <pic:pic xmlns:pic="http://schemas.openxmlformats.org/drawingml/2006/picture">
+                  <pic:nvPicPr>
+                    <pic:cNvPr id="30" name="Imagen 30" descr="Imagen que contiene Diagrama&#10;&#10;Descripción generada automáticamente"/>
+                    <pic:cNvPicPr/>
+                  </pic:nvPicPr>
+                  <pic:blipFill>
+                    <a:blip r:embed="rId34"/>
+                    <a:stretch>
+                      <a:fillRect/>
+                    </a:stretch>
+                  </pic:blipFill>
+                  <pic:spPr>
+                    <a:xfrm>
+                      <a:off x="0" y="0"/>
+                      <a:ext cx="4818090" cy="3473735"/>
+                    </a:xfrm>
+                    <a:prstGeom prst="rect">
+                      <a:avLst/>
+                    </a:prstGeom>
+                  </pic:spPr>
+                </pic:pic>
+              </a:graphicData>
+            </a:graphic>
+          </wp:inline>
+        </w:drawing>
+      </w:r>
+    </w:p>
+    <w:p>
+      <w:pPr>
+        <w:rPr>
+          <w:lang w:val="es-419"/>
+        </w:rPr>
+      </w:pPr>
+      <w:r>
+        <w:rPr>
+          <w:lang w:val="es-419"/>
+        </w:rPr>
+        <w:t>Segunda capa</w:t>
+      </w:r>
+    </w:p>
+    <w:p>
+      <w:pPr>
+        <w:rPr>
+          <w:lang w:val="es-419"/>
+        </w:rPr>
+      </w:pPr>
+    </w:p>
+    <w:p>
+      <w:pPr>
+        <w:rPr>
+          <w:lang w:val="es-419"/>
+        </w:rPr>
+      </w:pPr>
+      <w:r>
+        <w:rPr>
+          <w:lang w:val="es-419"/>
+        </w:rPr>
+        <w:t>Finalmente haciendo uso de la herramienta de visor 3D, se verifica la forma en que se vería la PCB luego de ser ensamblada:</w:t>
+      </w:r>
+    </w:p>
+    <w:p>
+      <w:pPr>
+        <w:rPr>
+          <w:lang w:val="es-419"/>
+        </w:rPr>
+      </w:pPr>
+    </w:p>
+    <w:p>
+      <w:pPr>
+        <w:rPr>
+          <w:lang w:val="es-419"/>
+        </w:rPr>
+      </w:pPr>
+    </w:p>
+    <w:p>
+      <w:pPr>
+        <w:rPr>
+          <w:lang w:val="es-419"/>
+        </w:rPr>
+      </w:pPr>
+      <w:r>
+        <w:rPr>
+          <w:noProof/>
+        </w:rPr>
+        <w:lastRenderedPageBreak/>
+        <w:drawing>
+          <wp:inline distT="0" distB="0" distL="0" distR="0" wp14:anchorId="39AEE698" wp14:editId="5BD7082A">
+            <wp:extent cx="3989916" cy="2854519"/>
+            <wp:effectExtent l="0" t="0" r="0" b="3175"/>
+            <wp:docPr id="22" name="Imagen 22" descr="Imagen que contiene circuito, electrónica&#10;&#10;Descripción generada automáticamente"/>
+            <wp:cNvGraphicFramePr>
+              <a:graphicFrameLocks xmlns:a="http://schemas.openxmlformats.org/drawingml/2006/main" noChangeAspect="1"/>
+            </wp:cNvGraphicFramePr>
+            <a:graphic xmlns:a="http://schemas.openxmlformats.org/drawingml/2006/main">
+              <a:graphicData uri="http://schemas.openxmlformats.org/drawingml/2006/picture">
+                <pic:pic xmlns:pic="http://schemas.openxmlformats.org/drawingml/2006/picture">
+                  <pic:nvPicPr>
+                    <pic:cNvPr id="22" name="Imagen 22" descr="Imagen que contiene circuito, electrónica&#10;&#10;Descripción generada automáticamente"/>
+                    <pic:cNvPicPr/>
+                  </pic:nvPicPr>
+                  <pic:blipFill>
+                    <a:blip r:embed="rId35"/>
+                    <a:stretch>
+                      <a:fillRect/>
+                    </a:stretch>
+                  </pic:blipFill>
+                  <pic:spPr>
+                    <a:xfrm>
+                      <a:off x="0" y="0"/>
+                      <a:ext cx="3998717" cy="2860815"/>
+                    </a:xfrm>
+                    <a:prstGeom prst="rect">
+                      <a:avLst/>
+                    </a:prstGeom>
+                  </pic:spPr>
+                </pic:pic>
+              </a:graphicData>
+            </a:graphic>
+          </wp:inline>
+        </w:drawing>
+      </w:r>
+    </w:p>
+    <w:p>
+      <w:pPr>
+        <w:rPr>
+          <w:lang w:val="es-419"/>
+        </w:rPr>
+      </w:pPr>
+      <w:r>
+        <w:rPr>
+          <w:lang w:val="es-419"/>
+        </w:rPr>
+        <w:t>Vista delantera</w:t>
+      </w:r>
+    </w:p>
+    <w:p>
+      <w:pPr>
+        <w:rPr>
+          <w:lang w:val="es-419"/>
+        </w:rPr>
+      </w:pPr>
+      <w:r>
+        <w:rPr>
+          <w:noProof/>
+        </w:rPr>
+        <w:drawing>
+          <wp:inline distT="0" distB="0" distL="0" distR="0" wp14:anchorId="4E6739BB" wp14:editId="6EF485C0">
+            <wp:extent cx="3980506" cy="3037399"/>
+            <wp:effectExtent l="0" t="0" r="1270" b="0"/>
+            <wp:docPr id="32" name="Imagen 32" descr="Imagen de la pantalla de un video juego&#10;&#10;Descripción generada automáticamente con confianza media"/>
+            <wp:cNvGraphicFramePr>
+              <a:graphicFrameLocks xmlns:a="http://schemas.openxmlformats.org/drawingml/2006/main" noChangeAspect="1"/>
+            </wp:cNvGraphicFramePr>
+            <a:graphic xmlns:a="http://schemas.openxmlformats.org/drawingml/2006/main">
+              <a:graphicData uri="http://schemas.openxmlformats.org/drawingml/2006/picture">
+                <pic:pic xmlns:pic="http://schemas.openxmlformats.org/drawingml/2006/picture">
+                  <pic:nvPicPr>
+                    <pic:cNvPr id="32" name="Imagen 32" descr="Imagen de la pantalla de un video juego&#10;&#10;Descripción generada automáticamente con confianza media"/>
+                    <pic:cNvPicPr/>
+                  </pic:nvPicPr>
+                  <pic:blipFill>
+                    <a:blip r:embed="rId36"/>
+                    <a:stretch>
+                      <a:fillRect/>
+                    </a:stretch>
+                  </pic:blipFill>
+                  <pic:spPr>
+                    <a:xfrm>
+                      <a:off x="0" y="0"/>
+                      <a:ext cx="3982735" cy="3039100"/>
+                    </a:xfrm>
+                    <a:prstGeom prst="rect">
+                      <a:avLst/>
+                    </a:prstGeom>
+                  </pic:spPr>
+                </pic:pic>
+              </a:graphicData>
+            </a:graphic>
+          </wp:inline>
+        </w:drawing>
+      </w:r>
+    </w:p>
+    <w:p>
+      <w:pPr>
+        <w:rPr>
+          <w:lang w:val="es-419"/>
+        </w:rPr>
+      </w:pPr>
+      <w:r>
+        <w:rPr>
+          <w:lang w:val="es-419"/>
+        </w:rPr>
+        <w:t>Vista trasera</w:t>
+      </w:r>
+    </w:p>
+    <w:p>
+      <w:pPr>
+        <w:rPr>
+          <w:lang w:val="es-419"/>
+        </w:rPr>
+      </w:pPr>
+    </w:p>
+    <w:p>
+      <w:pPr>
+        <w:rPr>
+          <w:lang w:val="es-419"/>
+        </w:rPr>
+      </w:pPr>
+      <w:r>
+        <w:rPr>
+          <w:lang w:val="es-419"/>
+        </w:rPr>
+        <w:t>Este corresponde al primer prototipo que se hará de la PCB, posteriormente se mandarán a traer de china a dos capas y con un acabado mucho más profesional, entre la lista de mejoras sugeridas de la PCB en una próxima versión, se encuentran:</w:t>
+      </w:r>
+    </w:p>
+    <w:p>
+      <w:pPr>
+        <w:pStyle w:val="Prrafodelista"/>
+        <w:numPr>
+          <w:ilvl w:val="0"/>
+          <w:numId w:val="1"/>
+        </w:numPr>
+        <w:rPr>
+          <w:lang w:val="es-419"/>
+        </w:rPr>
+      </w:pPr>
+      <w:r>
+        <w:rPr>
+          <w:lang w:val="es-419"/>
+        </w:rPr>
+        <w:t>Hacer el convertidor de niveles lógicos a mano</w:t>
+      </w:r>
+    </w:p>
+    <w:p>
+      <w:pPr>
+        <w:pStyle w:val="Prrafodelista"/>
+        <w:numPr>
+          <w:ilvl w:val="0"/>
+          <w:numId w:val="1"/>
+        </w:numPr>
+        <w:rPr>
+          <w:lang w:val="es-419"/>
+        </w:rPr>
+      </w:pPr>
+      <w:r>
+        <w:rPr>
+          <w:lang w:val="es-419"/>
+        </w:rPr>
+        <w:t xml:space="preserve">Usar microcontroladores de multiplexores de forma </w:t>
+      </w:r>
+      <w:proofErr w:type="spellStart"/>
+      <w:r>
+        <w:rPr>
+          <w:lang w:val="es-419"/>
+        </w:rPr>
+        <w:t>smd</w:t>
+      </w:r>
+      <w:proofErr w:type="spellEnd"/>
+      <w:r>
+        <w:rPr>
+          <w:lang w:val="es-419"/>
+        </w:rPr>
+        <w:t xml:space="preserve"> (montaje superficial)</w:t>
+      </w:r>
+    </w:p>
+    <w:p>
+      <w:pPr>
+        <w:pStyle w:val="Prrafodelista"/>
+        <w:numPr>
+          <w:ilvl w:val="0"/>
+          <w:numId w:val="1"/>
+        </w:numPr>
+        <w:rPr>
+          <w:lang w:val="es-419"/>
+        </w:rPr>
+      </w:pPr>
+      <w:r>
+        <w:rPr>
+          <w:lang w:val="es-419"/>
+        </w:rPr>
+        <w:t xml:space="preserve">Hacer incorporación de sensor de velocidad del viento (con tubo </w:t>
+      </w:r>
+      <w:proofErr w:type="spellStart"/>
+      <w:r>
+        <w:rPr>
+          <w:lang w:val="es-419"/>
+        </w:rPr>
+        <w:t>pitot</w:t>
+      </w:r>
+      <w:proofErr w:type="spellEnd"/>
+      <w:r>
+        <w:rPr>
+          <w:lang w:val="es-419"/>
+        </w:rPr>
+        <w:t>)</w:t>
+      </w:r>
+    </w:p>
+    <w:p>
+      <w:pPr>
+        <w:pStyle w:val="Prrafodelista"/>
+        <w:numPr>
+          <w:ilvl w:val="0"/>
+          <w:numId w:val="1"/>
+        </w:numPr>
+        <w:rPr>
+          <w:lang w:val="es-419"/>
+        </w:rPr>
+      </w:pPr>
+      <w:r>
+        <w:rPr>
+          <w:lang w:val="es-419"/>
+        </w:rPr>
+        <w:lastRenderedPageBreak/>
+        <w:t>Agregar huellas reales de todos los dispositivos.</w:t>
+      </w:r>
+    </w:p>
+    <w:p>
+      <w:pPr>
+        <w:rPr>
+          <w:lang w:val="es-419"/>
+        </w:rPr>
+      </w:pPr>
+    </w:p>
+    <w:p>
+      <w:pPr>
+        <w:rPr>
+          <w:lang w:val="es-419"/>
+        </w:rPr>
+      </w:pPr>
+      <w:r>
+        <w:rPr>
+          <w:lang w:val="es-419"/>
+        </w:rPr>
+        <w:t>Correcciones PCB:</w:t>
+      </w:r>
+    </w:p>
+    <w:p>
+      <w:pPr>
+        <w:rPr>
+          <w:lang w:val="es-419"/>
+        </w:rPr>
+      </w:pPr>
+      <w:r>
+        <w:rPr>
+          <w:lang w:val="es-419"/>
+        </w:rPr>
+        <w:t>0.4mm conexiones de energía</w:t>
+      </w:r>
+    </w:p>
+    <w:p>
+      <w:pPr>
+        <w:rPr>
+          <w:lang w:val="es-419"/>
+        </w:rPr>
+      </w:pPr>
+      <w:r>
+        <w:rPr>
+          <w:lang w:val="es-419"/>
+        </w:rPr>
+        <w:t>Grosor de las pistas 0.3mm (Cambiar para todo)</w:t>
+      </w:r>
+    </w:p>
+    <w:p>
+      <w:pPr>
+        <w:rPr>
+          <w:lang w:val="es-419"/>
+        </w:rPr>
+      </w:pPr>
+      <w:r>
+        <w:rPr>
+          <w:lang w:val="es-419"/>
+        </w:rPr>
+        <w:t>Conexiones por capa inferior lo más corta posible</w:t>
+      </w:r>
+    </w:p>
+    <w:p>
+      <w:pPr>
+        <w:rPr>
+          <w:lang w:val="es-419"/>
+        </w:rPr>
+      </w:pPr>
+      <w:r>
+        <w:rPr>
+          <w:lang w:val="es-419"/>
+        </w:rPr>
+        <w:t>Revisar conexiones que llegan en diagonal (Llegar paralelo)</w:t>
+      </w:r>
+    </w:p>
+    <w:p>
+      <w:pPr>
+        <w:rPr>
+          <w:lang w:val="es-419"/>
+        </w:rPr>
+      </w:pPr>
+      <w:r>
+        <w:rPr>
+          <w:lang w:val="es-419"/>
+        </w:rPr>
+        <w:t xml:space="preserve">Revisar conexiones que tienen ángulo recto entre las </w:t>
+      </w:r>
+      <w:r>
+        <w:rPr>
+          <w:u w:val="single"/>
+          <w:lang w:val="es-419"/>
+        </w:rPr>
+        <w:t>pistas</w:t>
+      </w:r>
+    </w:p>
+    <w:p>
+      <w:pPr>
+        <w:rPr>
+          <w:lang w:val="es-419"/>
+        </w:rPr>
+      </w:pPr>
+    </w:p>
+    <w:p>
+      <w:pPr>
+        <w:rPr>
+          <w:lang w:val="es-419"/>
+        </w:rPr>
+      </w:pPr>
+    </w:p>
+    <w:p>
+      <w:pPr>
+        <w:rPr>
+          <w:lang w:val="es-419"/>
+        </w:rPr>
+      </w:pPr>
+    </w:p>
+    <w:p>
+      <w:pPr>
+        <w:rPr>
+          <w:lang w:val="es-419"/>
+        </w:rPr>
+      </w:pPr>
     </w:p>
     <w:sectPr>
       <w:pgSz w:w="12240" w:h="15840"/>
@@ -1974,6 +4297,127 @@
     </w:sectPr>
   </w:body>
 </w:document>
+</file>
+
+<file path=word/numbering.xml><?xml version="1.0" encoding="utf-8"?>
+<w:numbering xmlns:wpc="http://schemas.microsoft.com/office/word/2010/wordprocessingCanvas" xmlns:cx="http://schemas.microsoft.com/office/drawing/2014/chartex" xmlns:cx1="http://schemas.microsoft.com/office/drawing/2015/9/8/chartex" xmlns:cx2="http://schemas.microsoft.com/office/drawing/2015/10/21/chartex" xmlns:cx3="http://schemas.microsoft.com/office/drawing/2016/5/9/chartex" xmlns:cx4="http://schemas.microsoft.com/office/drawing/2016/5/10/chartex" xmlns:cx5="http://schemas.microsoft.com/office/drawing/2016/5/11/chartex" xmlns:cx6="http://schemas.microsoft.com/office/drawing/2016/5/12/chartex" xmlns:cx7="http://schemas.microsoft.com/office/drawing/2016/5/13/chartex" xmlns:cx8="http://schemas.microsoft.com/office/drawing/2016/5/14/chartex" xmlns:mc="http://schemas.openxmlformats.org/markup-compatibility/2006" xmlns:aink="http://schemas.microsoft.com/office/drawing/2016/ink" xmlns:am3d="http://schemas.microsoft.com/office/drawing/2017/model3d" xmlns:o="urn:schemas-microsoft-com:office:office" xmlns:r="http://schemas.openxmlformats.org/officeDocument/2006/relationships" xmlns:m="http://schemas.openxmlformats.org/officeDocument/2006/math" xmlns:v="urn:schemas-microsoft-com:vml" xmlns:wp14="http://schemas.microsoft.com/office/word/2010/wordprocessingDrawing" xmlns:wp="http://schemas.openxmlformats.org/drawingml/2006/wordprocessingDrawing" xmlns:w10="urn:schemas-microsoft-com:office:word" xmlns:w="http://schemas.openxmlformats.org/wordprocessingml/2006/main" xmlns:w14="http://schemas.microsoft.com/office/word/2010/wordml" xmlns:w15="http://schemas.microsoft.com/office/word/2012/wordml" xmlns:w16cex="http://schemas.microsoft.com/office/word/2018/wordml/cex" xmlns:w16cid="http://schemas.microsoft.com/office/word/2016/wordml/cid" xmlns:w16="http://schemas.microsoft.com/office/word/2018/wordml" xmlns:w16sdtdh="http://schemas.microsoft.com/office/word/2020/wordml/sdtdatahash" xmlns:w16se="http://schemas.microsoft.com/office/word/2015/wordml/symex" xmlns:wpg="http://schemas.microsoft.com/office/word/2010/wordprocessingGroup" xmlns:wpi="http://schemas.microsoft.com/office/word/2010/wordprocessingInk" xmlns:wne="http://schemas.microsoft.com/office/word/2006/wordml" xmlns:wps="http://schemas.microsoft.com/office/word/2010/wordprocessingShape" mc:Ignorable="w14 w15 w16se w16cid w16 w16cex w16sdtdh wp14">
+  <w:abstractNum w:abstractNumId="0" w15:restartNumberingAfterBreak="0">
+    <w:nsid w:val="367602B2"/>
+    <w:multiLevelType w:val="hybridMultilevel"/>
+    <w:tmpl w:val="643CCBDA"/>
+    <w:lvl w:ilvl="0" w:tplc="95A098D4">
+      <w:start w:val="4"/>
+      <w:numFmt w:val="bullet"/>
+      <w:lvlText w:val="-"/>
+      <w:lvlJc w:val="left"/>
+      <w:pPr>
+        <w:ind w:left="720" w:hanging="360"/>
+      </w:pPr>
+      <w:rPr>
+        <w:rFonts w:ascii="Calibri" w:eastAsiaTheme="minorHAnsi" w:hAnsi="Calibri" w:cs="Calibri" w:hint="default"/>
+      </w:rPr>
+    </w:lvl>
+    <w:lvl w:ilvl="1" w:tplc="580A0003" w:tentative="1">
+      <w:start w:val="1"/>
+      <w:numFmt w:val="bullet"/>
+      <w:lvlText w:val="o"/>
+      <w:lvlJc w:val="left"/>
+      <w:pPr>
+        <w:ind w:left="1440" w:hanging="360"/>
+      </w:pPr>
+      <w:rPr>
+        <w:rFonts w:ascii="Courier New" w:hAnsi="Courier New" w:cs="Courier New" w:hint="default"/>
+      </w:rPr>
+    </w:lvl>
+    <w:lvl w:ilvl="2" w:tplc="580A0005" w:tentative="1">
+      <w:start w:val="1"/>
+      <w:numFmt w:val="bullet"/>
+      <w:lvlText w:val=""/>
+      <w:lvlJc w:val="left"/>
+      <w:pPr>
+        <w:ind w:left="2160" w:hanging="360"/>
+      </w:pPr>
+      <w:rPr>
+        <w:rFonts w:ascii="Wingdings" w:hAnsi="Wingdings" w:hint="default"/>
+      </w:rPr>
+    </w:lvl>
+    <w:lvl w:ilvl="3" w:tplc="580A0001" w:tentative="1">
+      <w:start w:val="1"/>
+      <w:numFmt w:val="bullet"/>
+      <w:lvlText w:val=""/>
+      <w:lvlJc w:val="left"/>
+      <w:pPr>
+        <w:ind w:left="2880" w:hanging="360"/>
+      </w:pPr>
+      <w:rPr>
+        <w:rFonts w:ascii="Symbol" w:hAnsi="Symbol" w:hint="default"/>
+      </w:rPr>
+    </w:lvl>
+    <w:lvl w:ilvl="4" w:tplc="580A0003" w:tentative="1">
+      <w:start w:val="1"/>
+      <w:numFmt w:val="bullet"/>
+      <w:lvlText w:val="o"/>
+      <w:lvlJc w:val="left"/>
+      <w:pPr>
+        <w:ind w:left="3600" w:hanging="360"/>
+      </w:pPr>
+      <w:rPr>
+        <w:rFonts w:ascii="Courier New" w:hAnsi="Courier New" w:cs="Courier New" w:hint="default"/>
+      </w:rPr>
+    </w:lvl>
+    <w:lvl w:ilvl="5" w:tplc="580A0005" w:tentative="1">
+      <w:start w:val="1"/>
+      <w:numFmt w:val="bullet"/>
+      <w:lvlText w:val=""/>
+      <w:lvlJc w:val="left"/>
+      <w:pPr>
+        <w:ind w:left="4320" w:hanging="360"/>
+      </w:pPr>
+      <w:rPr>
+        <w:rFonts w:ascii="Wingdings" w:hAnsi="Wingdings" w:hint="default"/>
+      </w:rPr>
+    </w:lvl>
+    <w:lvl w:ilvl="6" w:tplc="580A0001" w:tentative="1">
+      <w:start w:val="1"/>
+      <w:numFmt w:val="bullet"/>
+      <w:lvlText w:val=""/>
+      <w:lvlJc w:val="left"/>
+      <w:pPr>
+        <w:ind w:left="5040" w:hanging="360"/>
+      </w:pPr>
+      <w:rPr>
+        <w:rFonts w:ascii="Symbol" w:hAnsi="Symbol" w:hint="default"/>
+      </w:rPr>
+    </w:lvl>
+    <w:lvl w:ilvl="7" w:tplc="580A0003" w:tentative="1">
+      <w:start w:val="1"/>
+      <w:numFmt w:val="bullet"/>
+      <w:lvlText w:val="o"/>
+      <w:lvlJc w:val="left"/>
+      <w:pPr>
+        <w:ind w:left="5760" w:hanging="360"/>
+      </w:pPr>
+      <w:rPr>
+        <w:rFonts w:ascii="Courier New" w:hAnsi="Courier New" w:cs="Courier New" w:hint="default"/>
+      </w:rPr>
+    </w:lvl>
+    <w:lvl w:ilvl="8" w:tplc="580A0005" w:tentative="1">
+      <w:start w:val="1"/>
+      <w:numFmt w:val="bullet"/>
+      <w:lvlText w:val=""/>
+      <w:lvlJc w:val="left"/>
+      <w:pPr>
+        <w:ind w:left="6480" w:hanging="360"/>
+      </w:pPr>
+      <w:rPr>
+        <w:rFonts w:ascii="Wingdings" w:hAnsi="Wingdings" w:hint="default"/>
+      </w:rPr>
+    </w:lvl>
+  </w:abstractNum>
+  <w:num w:numId="1">
+    <w:abstractNumId w:val="0"/>
+  </w:num>
+</w:numbering>
 </file>
 
 <file path=word/styles.xml><?xml version="1.0" encoding="utf-8"?>
@@ -2448,6 +4892,17 @@
       <w:color w:val="808080"/>
     </w:rPr>
   </w:style>
+  <w:style w:type="paragraph" w:styleId="Prrafodelista">
+    <w:name w:val="List Paragraph"/>
+    <w:basedOn w:val="Normal"/>
+    <w:uiPriority w:val="34"/>
+    <w:qFormat/>
+    <w:rsid w:val="00661357"/>
+    <w:pPr>
+      <w:ind w:left="720"/>
+      <w:contextualSpacing/>
+    </w:pPr>
+  </w:style>
 </w:styles>
 </file>
 

</xml_diff>